<commit_message>
backspace and exp new
</commit_message>
<xml_diff>
--- a/Java_Program_design/6th_experiment/计算机专业Java实验6 面向对象综合.docx
+++ b/Java_Program_design/6th_experiment/计算机专业Java实验6 面向对象综合.docx
@@ -10,6 +10,16 @@
         </w:tabs>
         <w:ind w:left="756" w:right="432"/>
         <w:jc w:val="distribute"/>
+        <w:rPr>
+          <w:rFonts w:ascii="楷体_GB2312" w:eastAsia="楷体_GB2312" w:hAnsi="宋体"/>
+          <w:b/>
+          <w:bCs/>
+          <w:color w:val="000000"/>
+          <w:sz w:val="52"/>
+          <w:szCs w:val="52"/>
+        </w:rPr>
+      </w:pPr>
+      <w:r>
         <w:rPr>
           <w:rFonts w:ascii="楷体_GB2312" w:eastAsia="楷体_GB2312" w:hAnsi="宋体" w:hint="eastAsia"/>
           <w:b/>
@@ -18,34 +28,24 @@
           <w:sz w:val="52"/>
           <w:szCs w:val="52"/>
         </w:rPr>
-      </w:pPr>
-      <w:r>
-        <w:rPr>
-          <w:rFonts w:ascii="楷体_GB2312" w:eastAsia="楷体_GB2312" w:hAnsi="宋体" w:hint="eastAsia"/>
+        <w:t>重庆交通大学信息科学与工程学院</w:t>
+      </w:r>
+    </w:p>
+    <w:p>
+      <w:pPr>
+        <w:tabs>
+          <w:tab w:val="left" w:pos="3015"/>
+        </w:tabs>
+        <w:ind w:left="756" w:right="771"/>
+        <w:jc w:val="distribute"/>
+        <w:rPr>
+          <w:rFonts w:ascii="楷体_GB2312" w:eastAsia="楷体_GB2312" w:hAnsi="宋体"/>
           <w:b/>
           <w:bCs/>
           <w:color w:val="000000"/>
           <w:sz w:val="52"/>
           <w:szCs w:val="52"/>
         </w:rPr>
-        <w:t>重庆交通大学信息科学与工程学院</w:t>
-      </w:r>
-    </w:p>
-    <w:p>
-      <w:pPr>
-        <w:tabs>
-          <w:tab w:val="left" w:pos="3015"/>
-        </w:tabs>
-        <w:ind w:left="756" w:right="771"/>
-        <w:jc w:val="distribute"/>
-        <w:rPr>
-          <w:rFonts w:ascii="楷体_GB2312" w:eastAsia="楷体_GB2312" w:hAnsi="宋体" w:hint="eastAsia"/>
-          <w:b/>
-          <w:bCs/>
-          <w:color w:val="000000"/>
-          <w:sz w:val="52"/>
-          <w:szCs w:val="52"/>
-        </w:rPr>
       </w:pPr>
       <w:r>
         <w:rPr>
@@ -64,7 +64,7 @@
         </w:tabs>
         <w:spacing w:line="440" w:lineRule="exact"/>
         <w:rPr>
-          <w:rFonts w:ascii="宋体" w:hAnsi="宋体" w:hint="eastAsia"/>
+          <w:rFonts w:ascii="宋体" w:hAnsi="宋体"/>
           <w:color w:val="000000"/>
           <w:sz w:val="24"/>
         </w:rPr>
@@ -78,7 +78,7 @@
         <w:spacing w:line="440" w:lineRule="exact"/>
         <w:ind w:firstLine="420"/>
         <w:rPr>
-          <w:rFonts w:ascii="宋体" w:hAnsi="宋体" w:hint="eastAsia"/>
+          <w:rFonts w:ascii="宋体" w:hAnsi="宋体"/>
           <w:color w:val="000000"/>
           <w:sz w:val="24"/>
         </w:rPr>
@@ -92,7 +92,7 @@
         <w:spacing w:line="440" w:lineRule="exact"/>
         <w:ind w:firstLine="420"/>
         <w:rPr>
-          <w:rFonts w:ascii="宋体" w:hAnsi="宋体" w:hint="eastAsia"/>
+          <w:rFonts w:ascii="宋体" w:hAnsi="宋体"/>
           <w:color w:val="000000"/>
           <w:sz w:val="24"/>
         </w:rPr>
@@ -106,7 +106,7 @@
         <w:spacing w:line="440" w:lineRule="exact"/>
         <w:ind w:firstLine="420"/>
         <w:rPr>
-          <w:rFonts w:ascii="宋体" w:hAnsi="宋体" w:hint="eastAsia"/>
+          <w:rFonts w:ascii="宋体" w:hAnsi="宋体"/>
           <w:color w:val="000000"/>
           <w:sz w:val="24"/>
         </w:rPr>
@@ -117,6 +117,32 @@
         <w:tabs>
           <w:tab w:val="left" w:pos="3015"/>
         </w:tabs>
+        <w:rPr>
+          <w:rFonts w:ascii="楷体_GB2312" w:eastAsia="楷体_GB2312" w:hAnsi="宋体"/>
+          <w:b/>
+          <w:bCs/>
+          <w:color w:val="000000"/>
+          <w:sz w:val="36"/>
+        </w:rPr>
+      </w:pPr>
+    </w:p>
+    <w:p>
+      <w:pPr>
+        <w:tabs>
+          <w:tab w:val="left" w:pos="3015"/>
+        </w:tabs>
+        <w:spacing w:line="500" w:lineRule="exact"/>
+        <w:ind w:left="567"/>
+        <w:rPr>
+          <w:rFonts w:ascii="楷体_GB2312" w:eastAsia="楷体_GB2312" w:hAnsi="宋体"/>
+          <w:b/>
+          <w:bCs/>
+          <w:color w:val="000000"/>
+          <w:sz w:val="36"/>
+          <w:u w:val="single"/>
+        </w:rPr>
+      </w:pPr>
+      <w:r>
         <w:rPr>
           <w:rFonts w:ascii="楷体_GB2312" w:eastAsia="楷体_GB2312" w:hAnsi="宋体" w:hint="eastAsia"/>
           <w:b/>
@@ -124,15 +150,9 @@
           <w:color w:val="000000"/>
           <w:sz w:val="36"/>
         </w:rPr>
-      </w:pPr>
-    </w:p>
-    <w:p>
-      <w:pPr>
-        <w:tabs>
-          <w:tab w:val="left" w:pos="3015"/>
-        </w:tabs>
-        <w:spacing w:line="500" w:lineRule="exact"/>
-        <w:ind w:left="567"/>
+        <w:t>班        级：</w:t>
+      </w:r>
+      <w:r>
         <w:rPr>
           <w:rFonts w:ascii="楷体_GB2312" w:eastAsia="楷体_GB2312" w:hAnsi="宋体" w:hint="eastAsia"/>
           <w:b/>
@@ -141,16 +161,18 @@
           <w:sz w:val="36"/>
           <w:u w:val="single"/>
         </w:rPr>
-      </w:pPr>
-      <w:r>
-        <w:rPr>
-          <w:rFonts w:ascii="楷体_GB2312" w:eastAsia="楷体_GB2312" w:hAnsi="宋体" w:hint="eastAsia"/>
+        <w:t xml:space="preserve"> </w:t>
+      </w:r>
+      <w:r>
+        <w:rPr>
+          <w:rFonts w:ascii="楷体_GB2312" w:eastAsia="楷体_GB2312" w:hAnsi="宋体"/>
           <w:b/>
           <w:bCs/>
           <w:color w:val="000000"/>
           <w:sz w:val="36"/>
-        </w:rPr>
-        <w:t>班        级：</w:t>
+          <w:u w:val="single"/>
+        </w:rPr>
+        <w:t xml:space="preserve">      </w:t>
       </w:r>
       <w:r>
         <w:rPr>
@@ -161,9 +183,51 @@
           <w:sz w:val="36"/>
           <w:u w:val="single"/>
         </w:rPr>
-        <w:t xml:space="preserve"> </w:t>
-      </w:r>
-      <w:r>
+        <w:t xml:space="preserve">  </w:t>
+      </w:r>
+      <w:proofErr w:type="gramStart"/>
+      <w:r>
+        <w:rPr>
+          <w:rFonts w:ascii="楷体_GB2312" w:eastAsia="楷体_GB2312" w:hAnsi="宋体" w:hint="eastAsia"/>
+          <w:b/>
+          <w:bCs/>
+          <w:color w:val="000000"/>
+          <w:sz w:val="36"/>
+          <w:u w:val="single"/>
+        </w:rPr>
+        <w:t>计科</w:t>
+      </w:r>
+      <w:proofErr w:type="gramEnd"/>
+      <w:r>
+        <w:rPr>
+          <w:rFonts w:ascii="楷体_GB2312" w:eastAsia="楷体_GB2312" w:hAnsi="宋体" w:hint="eastAsia"/>
+          <w:b/>
+          <w:bCs/>
+          <w:color w:val="000000"/>
+          <w:sz w:val="36"/>
+          <w:u w:val="single"/>
+        </w:rPr>
+        <w:t>1703</w:t>
+      </w:r>
+      <w:r>
+        <w:rPr>
+          <w:rFonts w:ascii="楷体_GB2312" w:eastAsia="楷体_GB2312" w:hAnsi="宋体" w:hint="eastAsia"/>
+          <w:b/>
+          <w:bCs/>
+          <w:color w:val="000000"/>
+          <w:sz w:val="36"/>
+          <w:u w:val="single"/>
+        </w:rPr>
+        <w:t xml:space="preserve">        </w:t>
+      </w:r>
+    </w:p>
+    <w:p>
+      <w:pPr>
+        <w:tabs>
+          <w:tab w:val="left" w:pos="3015"/>
+        </w:tabs>
+        <w:spacing w:line="500" w:lineRule="exact"/>
+        <w:ind w:left="567"/>
         <w:rPr>
           <w:rFonts w:ascii="楷体_GB2312" w:eastAsia="楷体_GB2312" w:hAnsi="宋体"/>
           <w:b/>
@@ -172,54 +236,7 @@
           <w:sz w:val="36"/>
           <w:u w:val="single"/>
         </w:rPr>
-        <w:t xml:space="preserve">      </w:t>
-      </w:r>
-      <w:r>
-        <w:rPr>
-          <w:rFonts w:ascii="楷体_GB2312" w:eastAsia="楷体_GB2312" w:hAnsi="宋体" w:hint="eastAsia"/>
-          <w:b/>
-          <w:bCs/>
-          <w:color w:val="000000"/>
-          <w:sz w:val="36"/>
-          <w:u w:val="single"/>
-        </w:rPr>
-        <w:t xml:space="preserve">  </w:t>
-      </w:r>
-      <w:proofErr w:type="gramStart"/>
-      <w:r>
-        <w:rPr>
-          <w:rFonts w:ascii="楷体_GB2312" w:eastAsia="楷体_GB2312" w:hAnsi="宋体" w:hint="eastAsia"/>
-          <w:b/>
-          <w:bCs/>
-          <w:color w:val="000000"/>
-          <w:sz w:val="36"/>
-          <w:u w:val="single"/>
-        </w:rPr>
-        <w:t>计科</w:t>
-      </w:r>
-      <w:proofErr w:type="gramEnd"/>
-      <w:r>
-        <w:rPr>
-          <w:rFonts w:ascii="楷体_GB2312" w:eastAsia="楷体_GB2312" w:hAnsi="宋体" w:hint="eastAsia"/>
-          <w:b/>
-          <w:bCs/>
-          <w:color w:val="000000"/>
-          <w:sz w:val="36"/>
-          <w:u w:val="single"/>
-        </w:rPr>
-        <w:t>1703</w:t>
-      </w:r>
-      <w:r>
-        <w:rPr>
-          <w:rFonts w:ascii="楷体_GB2312" w:eastAsia="楷体_GB2312" w:hAnsi="宋体" w:hint="eastAsia"/>
-          <w:b/>
-          <w:bCs/>
-          <w:color w:val="000000"/>
-          <w:sz w:val="36"/>
-          <w:u w:val="single"/>
-        </w:rPr>
-        <w:t xml:space="preserve">        </w:t>
-      </w:r>
+      </w:pPr>
     </w:p>
     <w:p>
       <w:pPr>
@@ -229,24 +246,7 @@
         <w:spacing w:line="500" w:lineRule="exact"/>
         <w:ind w:left="567"/>
         <w:rPr>
-          <w:rFonts w:ascii="楷体_GB2312" w:eastAsia="楷体_GB2312" w:hAnsi="宋体" w:hint="eastAsia"/>
-          <w:b/>
-          <w:bCs/>
-          <w:color w:val="000000"/>
-          <w:sz w:val="36"/>
-          <w:u w:val="single"/>
-        </w:rPr>
-      </w:pPr>
-    </w:p>
-    <w:p>
-      <w:pPr>
-        <w:tabs>
-          <w:tab w:val="left" w:pos="3015"/>
-        </w:tabs>
-        <w:spacing w:line="500" w:lineRule="exact"/>
-        <w:ind w:left="567"/>
-        <w:rPr>
-          <w:rFonts w:ascii="楷体_GB2312" w:eastAsia="楷体_GB2312" w:hAnsi="宋体" w:hint="eastAsia"/>
+          <w:rFonts w:ascii="楷体_GB2312" w:eastAsia="楷体_GB2312" w:hAnsi="宋体"/>
           <w:b/>
           <w:bCs/>
           <w:color w:val="000000"/>
@@ -321,21 +321,41 @@
         <w:spacing w:line="500" w:lineRule="exact"/>
         <w:ind w:left="567"/>
         <w:rPr>
+          <w:rFonts w:ascii="楷体_GB2312" w:eastAsia="楷体_GB2312" w:hAnsi="宋体"/>
+          <w:b/>
+          <w:bCs/>
+          <w:color w:val="000000"/>
+          <w:sz w:val="36"/>
+        </w:rPr>
+      </w:pPr>
+    </w:p>
+    <w:p>
+      <w:pPr>
+        <w:tabs>
+          <w:tab w:val="left" w:pos="3015"/>
+        </w:tabs>
+        <w:spacing w:line="500" w:lineRule="exact"/>
+        <w:ind w:left="567"/>
+        <w:rPr>
+          <w:rFonts w:ascii="楷体_GB2312" w:eastAsia="楷体_GB2312" w:hAnsi="宋体"/>
+          <w:b/>
+          <w:bCs/>
+          <w:color w:val="000000"/>
+          <w:sz w:val="36"/>
+          <w:u w:val="single"/>
+        </w:rPr>
+      </w:pPr>
+      <w:r>
+        <w:rPr>
           <w:rFonts w:ascii="楷体_GB2312" w:eastAsia="楷体_GB2312" w:hAnsi="宋体" w:hint="eastAsia"/>
           <w:b/>
           <w:bCs/>
           <w:color w:val="000000"/>
           <w:sz w:val="36"/>
         </w:rPr>
-      </w:pPr>
-    </w:p>
-    <w:p>
-      <w:pPr>
-        <w:tabs>
-          <w:tab w:val="left" w:pos="3015"/>
-        </w:tabs>
-        <w:spacing w:line="500" w:lineRule="exact"/>
-        <w:ind w:left="567"/>
+        <w:t>实验项目名称：</w:t>
+      </w:r>
+      <w:r>
         <w:rPr>
           <w:rFonts w:ascii="楷体_GB2312" w:eastAsia="楷体_GB2312" w:hAnsi="宋体" w:hint="eastAsia"/>
           <w:b/>
@@ -344,16 +364,7 @@
           <w:sz w:val="36"/>
           <w:u w:val="single"/>
         </w:rPr>
-      </w:pPr>
-      <w:r>
-        <w:rPr>
-          <w:rFonts w:ascii="楷体_GB2312" w:eastAsia="楷体_GB2312" w:hAnsi="宋体" w:hint="eastAsia"/>
-          <w:b/>
-          <w:bCs/>
-          <w:color w:val="000000"/>
-          <w:sz w:val="36"/>
-        </w:rPr>
-        <w:t>实验项目名称：</w:t>
+        <w:t xml:space="preserve">  </w:t>
       </w:r>
       <w:r>
         <w:rPr>
@@ -364,7 +375,7 @@
           <w:sz w:val="36"/>
           <w:u w:val="single"/>
         </w:rPr>
-        <w:t xml:space="preserve">  </w:t>
+        <w:t xml:space="preserve"> </w:t>
       </w:r>
       <w:r>
         <w:rPr>
@@ -375,7 +386,7 @@
           <w:sz w:val="36"/>
           <w:u w:val="single"/>
         </w:rPr>
-        <w:t xml:space="preserve"> </w:t>
+        <w:t>实验</w:t>
       </w:r>
       <w:r>
         <w:rPr>
@@ -386,7 +397,7 @@
           <w:sz w:val="36"/>
           <w:u w:val="single"/>
         </w:rPr>
-        <w:t>实验</w:t>
+        <w:t>六</w:t>
       </w:r>
       <w:r>
         <w:rPr>
@@ -397,7 +408,7 @@
           <w:sz w:val="36"/>
           <w:u w:val="single"/>
         </w:rPr>
-        <w:t>六</w:t>
+        <w:t>、</w:t>
       </w:r>
       <w:r>
         <w:rPr>
@@ -408,7 +419,51 @@
           <w:sz w:val="36"/>
           <w:u w:val="single"/>
         </w:rPr>
-        <w:t>、</w:t>
+        <w:t xml:space="preserve">面向对象综合   </w:t>
+      </w:r>
+    </w:p>
+    <w:p>
+      <w:pPr>
+        <w:tabs>
+          <w:tab w:val="left" w:pos="3015"/>
+        </w:tabs>
+        <w:spacing w:line="500" w:lineRule="exact"/>
+        <w:ind w:left="567"/>
+        <w:rPr>
+          <w:rFonts w:ascii="楷体_GB2312" w:eastAsia="楷体_GB2312" w:hAnsi="宋体"/>
+          <w:b/>
+          <w:bCs/>
+          <w:color w:val="000000"/>
+          <w:sz w:val="36"/>
+          <w:u w:val="single"/>
+        </w:rPr>
+      </w:pPr>
+    </w:p>
+    <w:p>
+      <w:pPr>
+        <w:tabs>
+          <w:tab w:val="left" w:pos="3015"/>
+        </w:tabs>
+        <w:spacing w:line="500" w:lineRule="exact"/>
+        <w:ind w:left="567"/>
+        <w:rPr>
+          <w:rFonts w:ascii="楷体_GB2312" w:eastAsia="楷体_GB2312" w:hAnsi="宋体"/>
+          <w:b/>
+          <w:bCs/>
+          <w:color w:val="000000"/>
+          <w:sz w:val="36"/>
+          <w:u w:val="single"/>
+        </w:rPr>
+      </w:pPr>
+      <w:r>
+        <w:rPr>
+          <w:rFonts w:ascii="楷体_GB2312" w:eastAsia="楷体_GB2312" w:hAnsi="宋体" w:hint="eastAsia"/>
+          <w:b/>
+          <w:bCs/>
+          <w:color w:val="000000"/>
+          <w:sz w:val="36"/>
+        </w:rPr>
+        <w:t>实验项目性质：</w:t>
       </w:r>
       <w:r>
         <w:rPr>
@@ -419,16 +474,9 @@
           <w:sz w:val="36"/>
           <w:u w:val="single"/>
         </w:rPr>
-        <w:t xml:space="preserve">面向对象综合   </w:t>
-      </w:r>
-    </w:p>
-    <w:p>
-      <w:pPr>
-        <w:tabs>
-          <w:tab w:val="left" w:pos="3015"/>
-        </w:tabs>
-        <w:spacing w:line="500" w:lineRule="exact"/>
-        <w:ind w:left="567"/>
+        <w:t xml:space="preserve">      </w:t>
+      </w:r>
+      <w:r>
         <w:rPr>
           <w:rFonts w:ascii="楷体_GB2312" w:eastAsia="楷体_GB2312" w:hAnsi="宋体" w:hint="eastAsia"/>
           <w:b/>
@@ -437,15 +485,9 @@
           <w:sz w:val="36"/>
           <w:u w:val="single"/>
         </w:rPr>
-      </w:pPr>
-    </w:p>
-    <w:p>
-      <w:pPr>
-        <w:tabs>
-          <w:tab w:val="left" w:pos="3015"/>
-        </w:tabs>
-        <w:spacing w:line="500" w:lineRule="exact"/>
-        <w:ind w:left="567"/>
+        <w:t xml:space="preserve">   综 合 性</w:t>
+      </w:r>
+      <w:r>
         <w:rPr>
           <w:rFonts w:ascii="楷体_GB2312" w:eastAsia="楷体_GB2312" w:hAnsi="宋体" w:hint="eastAsia"/>
           <w:b/>
@@ -454,16 +496,7 @@
           <w:sz w:val="36"/>
           <w:u w:val="single"/>
         </w:rPr>
-      </w:pPr>
-      <w:r>
-        <w:rPr>
-          <w:rFonts w:ascii="楷体_GB2312" w:eastAsia="楷体_GB2312" w:hAnsi="宋体" w:hint="eastAsia"/>
-          <w:b/>
-          <w:bCs/>
-          <w:color w:val="000000"/>
-          <w:sz w:val="36"/>
-        </w:rPr>
-        <w:t>实验项目性质：</w:t>
+        <w:t xml:space="preserve">    </w:t>
       </w:r>
       <w:r>
         <w:rPr>
@@ -474,7 +507,7 @@
           <w:sz w:val="36"/>
           <w:u w:val="single"/>
         </w:rPr>
-        <w:t xml:space="preserve">      </w:t>
+        <w:t xml:space="preserve">  </w:t>
       </w:r>
       <w:r>
         <w:rPr>
@@ -485,7 +518,50 @@
           <w:sz w:val="36"/>
           <w:u w:val="single"/>
         </w:rPr>
-        <w:t xml:space="preserve">   综 合 性</w:t>
+        <w:t xml:space="preserve">   </w:t>
+      </w:r>
+    </w:p>
+    <w:p>
+      <w:pPr>
+        <w:tabs>
+          <w:tab w:val="left" w:pos="3015"/>
+        </w:tabs>
+        <w:spacing w:line="500" w:lineRule="exact"/>
+        <w:ind w:left="567"/>
+        <w:rPr>
+          <w:rFonts w:ascii="楷体_GB2312" w:eastAsia="楷体_GB2312" w:hAnsi="宋体"/>
+          <w:b/>
+          <w:bCs/>
+          <w:color w:val="000000"/>
+          <w:sz w:val="36"/>
+          <w:u w:val="single"/>
+        </w:rPr>
+      </w:pPr>
+    </w:p>
+    <w:p>
+      <w:pPr>
+        <w:tabs>
+          <w:tab w:val="left" w:pos="3015"/>
+        </w:tabs>
+        <w:spacing w:line="500" w:lineRule="exact"/>
+        <w:ind w:left="567"/>
+        <w:rPr>
+          <w:rFonts w:ascii="楷体_GB2312" w:eastAsia="楷体_GB2312" w:hAnsi="宋体"/>
+          <w:b/>
+          <w:bCs/>
+          <w:color w:val="000000"/>
+          <w:sz w:val="36"/>
+        </w:rPr>
+      </w:pPr>
+      <w:r>
+        <w:rPr>
+          <w:rFonts w:ascii="楷体_GB2312" w:eastAsia="楷体_GB2312" w:hAnsi="宋体" w:hint="eastAsia"/>
+          <w:b/>
+          <w:bCs/>
+          <w:color w:val="000000"/>
+          <w:sz w:val="36"/>
+        </w:rPr>
+        <w:t>实验所属课程：</w:t>
       </w:r>
       <w:r>
         <w:rPr>
@@ -496,7 +572,7 @@
           <w:sz w:val="36"/>
           <w:u w:val="single"/>
         </w:rPr>
-        <w:t xml:space="preserve">    </w:t>
+        <w:t xml:space="preserve">   </w:t>
       </w:r>
       <w:r>
         <w:rPr>
@@ -507,7 +583,7 @@
           <w:sz w:val="36"/>
           <w:u w:val="single"/>
         </w:rPr>
-        <w:t xml:space="preserve">  </w:t>
+        <w:t xml:space="preserve"> </w:t>
       </w:r>
       <w:r>
         <w:rPr>
@@ -518,16 +594,9 @@
           <w:sz w:val="36"/>
           <w:u w:val="single"/>
         </w:rPr>
-        <w:t xml:space="preserve">   </w:t>
-      </w:r>
-    </w:p>
-    <w:p>
-      <w:pPr>
-        <w:tabs>
-          <w:tab w:val="left" w:pos="3015"/>
-        </w:tabs>
-        <w:spacing w:line="500" w:lineRule="exact"/>
-        <w:ind w:left="567"/>
+        <w:t>《</w:t>
+      </w:r>
+      <w:r>
         <w:rPr>
           <w:rFonts w:ascii="楷体_GB2312" w:eastAsia="楷体_GB2312" w:hAnsi="宋体" w:hint="eastAsia"/>
           <w:b/>
@@ -536,32 +605,7 @@
           <w:sz w:val="36"/>
           <w:u w:val="single"/>
         </w:rPr>
-      </w:pPr>
-    </w:p>
-    <w:p>
-      <w:pPr>
-        <w:tabs>
-          <w:tab w:val="left" w:pos="3015"/>
-        </w:tabs>
-        <w:spacing w:line="500" w:lineRule="exact"/>
-        <w:ind w:left="567"/>
-        <w:rPr>
-          <w:rFonts w:ascii="楷体_GB2312" w:eastAsia="楷体_GB2312" w:hAnsi="宋体" w:hint="eastAsia"/>
-          <w:b/>
-          <w:bCs/>
-          <w:color w:val="000000"/>
-          <w:sz w:val="36"/>
-        </w:rPr>
-      </w:pPr>
-      <w:r>
-        <w:rPr>
-          <w:rFonts w:ascii="楷体_GB2312" w:eastAsia="楷体_GB2312" w:hAnsi="宋体" w:hint="eastAsia"/>
-          <w:b/>
-          <w:bCs/>
-          <w:color w:val="000000"/>
-          <w:sz w:val="36"/>
-        </w:rPr>
-        <w:t>实验所属课程：</w:t>
+        <w:t>Java</w:t>
       </w:r>
       <w:r>
         <w:rPr>
@@ -572,7 +616,7 @@
           <w:sz w:val="36"/>
           <w:u w:val="single"/>
         </w:rPr>
-        <w:t xml:space="preserve">   </w:t>
+        <w:t xml:space="preserve">程序设计》 </w:t>
       </w:r>
       <w:r>
         <w:rPr>
@@ -583,7 +627,7 @@
           <w:sz w:val="36"/>
           <w:u w:val="single"/>
         </w:rPr>
-        <w:t xml:space="preserve"> </w:t>
+        <w:t xml:space="preserve">  </w:t>
       </w:r>
       <w:r>
         <w:rPr>
@@ -594,7 +638,49 @@
           <w:sz w:val="36"/>
           <w:u w:val="single"/>
         </w:rPr>
-        <w:t>《</w:t>
+        <w:t xml:space="preserve">  </w:t>
+      </w:r>
+    </w:p>
+    <w:p>
+      <w:pPr>
+        <w:tabs>
+          <w:tab w:val="left" w:pos="3015"/>
+        </w:tabs>
+        <w:spacing w:line="500" w:lineRule="exact"/>
+        <w:ind w:left="567"/>
+        <w:rPr>
+          <w:rFonts w:ascii="楷体_GB2312" w:eastAsia="楷体_GB2312" w:hAnsi="宋体"/>
+          <w:b/>
+          <w:bCs/>
+          <w:color w:val="000000"/>
+          <w:sz w:val="36"/>
+        </w:rPr>
+      </w:pPr>
+    </w:p>
+    <w:p>
+      <w:pPr>
+        <w:tabs>
+          <w:tab w:val="left" w:pos="3015"/>
+        </w:tabs>
+        <w:spacing w:line="500" w:lineRule="exact"/>
+        <w:ind w:left="567"/>
+        <w:rPr>
+          <w:rFonts w:ascii="楷体_GB2312" w:eastAsia="楷体_GB2312" w:hAnsi="宋体"/>
+          <w:b/>
+          <w:bCs/>
+          <w:color w:val="000000"/>
+          <w:sz w:val="36"/>
+        </w:rPr>
+      </w:pPr>
+      <w:r>
+        <w:rPr>
+          <w:rFonts w:ascii="楷体_GB2312" w:eastAsia="楷体_GB2312" w:hAnsi="宋体" w:hint="eastAsia"/>
+          <w:b/>
+          <w:bCs/>
+          <w:color w:val="000000"/>
+          <w:sz w:val="36"/>
+        </w:rPr>
+        <w:t>实验室(中心)：</w:t>
       </w:r>
       <w:r>
         <w:rPr>
@@ -605,7 +691,7 @@
           <w:sz w:val="36"/>
           <w:u w:val="single"/>
         </w:rPr>
-        <w:t>Java</w:t>
+        <w:t xml:space="preserve">        </w:t>
       </w:r>
       <w:r>
         <w:rPr>
@@ -616,7 +702,7 @@
           <w:sz w:val="36"/>
           <w:u w:val="single"/>
         </w:rPr>
-        <w:t xml:space="preserve">程序设计》 </w:t>
+        <w:t xml:space="preserve">      </w:t>
       </w:r>
       <w:r>
         <w:rPr>
@@ -627,7 +713,50 @@
           <w:sz w:val="36"/>
           <w:u w:val="single"/>
         </w:rPr>
-        <w:t xml:space="preserve">  </w:t>
+        <w:t xml:space="preserve">            </w:t>
+      </w:r>
+    </w:p>
+    <w:p>
+      <w:pPr>
+        <w:tabs>
+          <w:tab w:val="left" w:pos="3015"/>
+        </w:tabs>
+        <w:spacing w:line="500" w:lineRule="exact"/>
+        <w:ind w:left="567"/>
+        <w:rPr>
+          <w:rFonts w:ascii="楷体_GB2312" w:eastAsia="楷体_GB2312" w:hAnsi="宋体"/>
+          <w:b/>
+          <w:bCs/>
+          <w:color w:val="000000"/>
+          <w:sz w:val="36"/>
+        </w:rPr>
+      </w:pPr>
+    </w:p>
+    <w:p>
+      <w:pPr>
+        <w:tabs>
+          <w:tab w:val="left" w:pos="3015"/>
+        </w:tabs>
+        <w:spacing w:line="500" w:lineRule="exact"/>
+        <w:ind w:left="567"/>
+        <w:rPr>
+          <w:rFonts w:ascii="楷体_GB2312" w:eastAsia="楷体_GB2312" w:hAnsi="宋体"/>
+          <w:b/>
+          <w:bCs/>
+          <w:color w:val="000000"/>
+          <w:sz w:val="36"/>
+          <w:u w:val="single"/>
+        </w:rPr>
+      </w:pPr>
+      <w:r>
+        <w:rPr>
+          <w:rFonts w:ascii="楷体_GB2312" w:eastAsia="楷体_GB2312" w:hAnsi="宋体" w:hint="eastAsia"/>
+          <w:b/>
+          <w:bCs/>
+          <w:color w:val="000000"/>
+          <w:sz w:val="36"/>
+        </w:rPr>
+        <w:t>指 导 教 师 ：</w:t>
       </w:r>
       <w:r>
         <w:rPr>
@@ -638,7 +767,7 @@
           <w:sz w:val="36"/>
           <w:u w:val="single"/>
         </w:rPr>
-        <w:t xml:space="preserve">  </w:t>
+        <w:t xml:space="preserve">        王桂平            </w:t>
       </w:r>
     </w:p>
     <w:p>
@@ -648,6 +777,38 @@
         </w:tabs>
         <w:spacing w:line="500" w:lineRule="exact"/>
         <w:ind w:left="567"/>
+        <w:rPr>
+          <w:rFonts w:ascii="楷体_GB2312" w:eastAsia="楷体_GB2312" w:hAnsi="宋体"/>
+          <w:b/>
+          <w:bCs/>
+          <w:color w:val="000000"/>
+          <w:sz w:val="36"/>
+        </w:rPr>
+      </w:pPr>
+    </w:p>
+    <w:p>
+      <w:pPr>
+        <w:tabs>
+          <w:tab w:val="left" w:pos="567"/>
+          <w:tab w:val="left" w:pos="3015"/>
+        </w:tabs>
+        <w:spacing w:line="500" w:lineRule="exact"/>
+        <w:ind w:firstLine="567"/>
+        <w:rPr>
+          <w:rFonts w:ascii="楷体_GB2312" w:eastAsia="楷体_GB2312" w:hAnsi="宋体"/>
+          <w:b/>
+          <w:bCs/>
+          <w:color w:val="000000"/>
+          <w:sz w:val="36"/>
+        </w:rPr>
+        <w:sectPr>
+          <w:pgSz w:w="11907" w:h="16840" w:code="9"/>
+          <w:pgMar w:top="1588" w:right="1134" w:bottom="1418" w:left="1701" w:header="851" w:footer="992" w:gutter="0"/>
+          <w:cols w:space="425"/>
+          <w:docGrid w:type="lines" w:linePitch="326" w:charSpace="-4301"/>
+        </w:sectPr>
+      </w:pPr>
+      <w:r>
         <w:rPr>
           <w:rFonts w:ascii="楷体_GB2312" w:eastAsia="楷体_GB2312" w:hAnsi="宋体" w:hint="eastAsia"/>
           <w:b/>
@@ -655,32 +816,7 @@
           <w:color w:val="000000"/>
           <w:sz w:val="36"/>
         </w:rPr>
-      </w:pPr>
-    </w:p>
-    <w:p>
-      <w:pPr>
-        <w:tabs>
-          <w:tab w:val="left" w:pos="3015"/>
-        </w:tabs>
-        <w:spacing w:line="500" w:lineRule="exact"/>
-        <w:ind w:left="567"/>
-        <w:rPr>
-          <w:rFonts w:ascii="楷体_GB2312" w:eastAsia="楷体_GB2312" w:hAnsi="宋体" w:hint="eastAsia"/>
-          <w:b/>
-          <w:bCs/>
-          <w:color w:val="000000"/>
-          <w:sz w:val="36"/>
-        </w:rPr>
-      </w:pPr>
-      <w:r>
-        <w:rPr>
-          <w:rFonts w:ascii="楷体_GB2312" w:eastAsia="楷体_GB2312" w:hAnsi="宋体" w:hint="eastAsia"/>
-          <w:b/>
-          <w:bCs/>
-          <w:color w:val="000000"/>
-          <w:sz w:val="36"/>
-        </w:rPr>
-        <w:t>实验室(中心)：</w:t>
+        <w:t xml:space="preserve">实验完成时间： </w:t>
       </w:r>
       <w:r>
         <w:rPr>
@@ -691,7 +827,28 @@
           <w:sz w:val="36"/>
           <w:u w:val="single"/>
         </w:rPr>
-        <w:t xml:space="preserve">        </w:t>
+        <w:t xml:space="preserve">  </w:t>
+      </w:r>
+      <w:r>
+        <w:rPr>
+          <w:rFonts w:ascii="楷体_GB2312" w:eastAsia="楷体_GB2312" w:hAnsi="宋体"/>
+          <w:b/>
+          <w:bCs/>
+          <w:color w:val="000000"/>
+          <w:sz w:val="36"/>
+          <w:u w:val="single"/>
+        </w:rPr>
+        <w:t>2019</w:t>
+      </w:r>
+      <w:r>
+        <w:rPr>
+          <w:rFonts w:ascii="楷体_GB2312" w:eastAsia="楷体_GB2312" w:hAnsi="宋体" w:hint="eastAsia"/>
+          <w:b/>
+          <w:bCs/>
+          <w:color w:val="000000"/>
+          <w:sz w:val="36"/>
+        </w:rPr>
+        <w:t>年</w:t>
       </w:r>
       <w:r>
         <w:rPr>
@@ -702,7 +859,28 @@
           <w:sz w:val="36"/>
           <w:u w:val="single"/>
         </w:rPr>
-        <w:t xml:space="preserve">      </w:t>
+        <w:t xml:space="preserve">    </w:t>
+      </w:r>
+      <w:r>
+        <w:rPr>
+          <w:rFonts w:ascii="楷体_GB2312" w:eastAsia="楷体_GB2312" w:hAnsi="宋体"/>
+          <w:b/>
+          <w:bCs/>
+          <w:color w:val="000000"/>
+          <w:sz w:val="36"/>
+          <w:u w:val="single"/>
+        </w:rPr>
+        <w:t>3</w:t>
+      </w:r>
+      <w:r>
+        <w:rPr>
+          <w:rFonts w:ascii="楷体_GB2312" w:eastAsia="楷体_GB2312" w:hAnsi="宋体" w:hint="eastAsia"/>
+          <w:b/>
+          <w:bCs/>
+          <w:color w:val="000000"/>
+          <w:sz w:val="36"/>
+        </w:rPr>
+        <w:t>月</w:t>
       </w:r>
       <w:r>
         <w:rPr>
@@ -713,121 +891,7 @@
           <w:sz w:val="36"/>
           <w:u w:val="single"/>
         </w:rPr>
-        <w:t xml:space="preserve">            </w:t>
-      </w:r>
-    </w:p>
-    <w:p>
-      <w:pPr>
-        <w:tabs>
-          <w:tab w:val="left" w:pos="3015"/>
-        </w:tabs>
-        <w:spacing w:line="500" w:lineRule="exact"/>
-        <w:ind w:left="567"/>
-        <w:rPr>
-          <w:rFonts w:ascii="楷体_GB2312" w:eastAsia="楷体_GB2312" w:hAnsi="宋体" w:hint="eastAsia"/>
-          <w:b/>
-          <w:bCs/>
-          <w:color w:val="000000"/>
-          <w:sz w:val="36"/>
-        </w:rPr>
-      </w:pPr>
-    </w:p>
-    <w:p>
-      <w:pPr>
-        <w:tabs>
-          <w:tab w:val="left" w:pos="3015"/>
-        </w:tabs>
-        <w:spacing w:line="500" w:lineRule="exact"/>
-        <w:ind w:left="567"/>
-        <w:rPr>
-          <w:rFonts w:ascii="楷体_GB2312" w:eastAsia="楷体_GB2312" w:hAnsi="宋体" w:hint="eastAsia"/>
-          <w:b/>
-          <w:bCs/>
-          <w:color w:val="000000"/>
-          <w:sz w:val="36"/>
-          <w:u w:val="single"/>
-        </w:rPr>
-      </w:pPr>
-      <w:r>
-        <w:rPr>
-          <w:rFonts w:ascii="楷体_GB2312" w:eastAsia="楷体_GB2312" w:hAnsi="宋体" w:hint="eastAsia"/>
-          <w:b/>
-          <w:bCs/>
-          <w:color w:val="000000"/>
-          <w:sz w:val="36"/>
-        </w:rPr>
-        <w:t>指 导 教 师 ：</w:t>
-      </w:r>
-      <w:r>
-        <w:rPr>
-          <w:rFonts w:ascii="楷体_GB2312" w:eastAsia="楷体_GB2312" w:hAnsi="宋体" w:hint="eastAsia"/>
-          <w:b/>
-          <w:bCs/>
-          <w:color w:val="000000"/>
-          <w:sz w:val="36"/>
-          <w:u w:val="single"/>
-        </w:rPr>
-        <w:t xml:space="preserve">        王桂平            </w:t>
-      </w:r>
-    </w:p>
-    <w:p>
-      <w:pPr>
-        <w:tabs>
-          <w:tab w:val="left" w:pos="3015"/>
-        </w:tabs>
-        <w:spacing w:line="500" w:lineRule="exact"/>
-        <w:ind w:left="567"/>
-        <w:rPr>
-          <w:rFonts w:ascii="楷体_GB2312" w:eastAsia="楷体_GB2312" w:hAnsi="宋体" w:hint="eastAsia"/>
-          <w:b/>
-          <w:bCs/>
-          <w:color w:val="000000"/>
-          <w:sz w:val="36"/>
-        </w:rPr>
-      </w:pPr>
-    </w:p>
-    <w:p>
-      <w:pPr>
-        <w:tabs>
-          <w:tab w:val="left" w:pos="567"/>
-          <w:tab w:val="left" w:pos="3015"/>
-        </w:tabs>
-        <w:spacing w:line="500" w:lineRule="exact"/>
-        <w:ind w:firstLine="567"/>
-        <w:rPr>
-          <w:rFonts w:ascii="楷体_GB2312" w:eastAsia="楷体_GB2312" w:hAnsi="宋体" w:hint="eastAsia"/>
-          <w:b/>
-          <w:bCs/>
-          <w:color w:val="000000"/>
-          <w:sz w:val="36"/>
-        </w:rPr>
-        <w:sectPr>
-          <w:pgSz w:w="11907" w:h="16840" w:code="9"/>
-          <w:pgMar w:top="1588" w:right="1134" w:bottom="1418" w:left="1701" w:header="851" w:footer="992" w:gutter="0"/>
-          <w:cols w:space="425"/>
-          <w:docGrid w:type="lines" w:linePitch="326" w:charSpace="-4301"/>
-        </w:sectPr>
-      </w:pPr>
-      <w:r>
-        <w:rPr>
-          <w:rFonts w:ascii="楷体_GB2312" w:eastAsia="楷体_GB2312" w:hAnsi="宋体" w:hint="eastAsia"/>
-          <w:b/>
-          <w:bCs/>
-          <w:color w:val="000000"/>
-          <w:sz w:val="36"/>
-        </w:rPr>
-        <w:t xml:space="preserve">实验完成时间： </w:t>
-      </w:r>
-      <w:r>
-        <w:rPr>
-          <w:rFonts w:ascii="楷体_GB2312" w:eastAsia="楷体_GB2312" w:hAnsi="宋体" w:hint="eastAsia"/>
-          <w:b/>
-          <w:bCs/>
-          <w:color w:val="000000"/>
-          <w:sz w:val="36"/>
-          <w:u w:val="single"/>
-        </w:rPr>
-        <w:t xml:space="preserve">  </w:t>
+        <w:t xml:space="preserve">    </w:t>
       </w:r>
       <w:r>
         <w:rPr>
@@ -838,7 +902,7 @@
           <w:sz w:val="36"/>
           <w:u w:val="single"/>
         </w:rPr>
-        <w:t>2019</w:t>
+        <w:t>31</w:t>
       </w:r>
       <w:r>
         <w:rPr>
@@ -848,70 +912,6 @@
           <w:color w:val="000000"/>
           <w:sz w:val="36"/>
         </w:rPr>
-        <w:t>年</w:t>
-      </w:r>
-      <w:r>
-        <w:rPr>
-          <w:rFonts w:ascii="楷体_GB2312" w:eastAsia="楷体_GB2312" w:hAnsi="宋体" w:hint="eastAsia"/>
-          <w:b/>
-          <w:bCs/>
-          <w:color w:val="000000"/>
-          <w:sz w:val="36"/>
-          <w:u w:val="single"/>
-        </w:rPr>
-        <w:t xml:space="preserve">    </w:t>
-      </w:r>
-      <w:r>
-        <w:rPr>
-          <w:rFonts w:ascii="楷体_GB2312" w:eastAsia="楷体_GB2312" w:hAnsi="宋体"/>
-          <w:b/>
-          <w:bCs/>
-          <w:color w:val="000000"/>
-          <w:sz w:val="36"/>
-          <w:u w:val="single"/>
-        </w:rPr>
-        <w:t>3</w:t>
-      </w:r>
-      <w:r>
-        <w:rPr>
-          <w:rFonts w:ascii="楷体_GB2312" w:eastAsia="楷体_GB2312" w:hAnsi="宋体" w:hint="eastAsia"/>
-          <w:b/>
-          <w:bCs/>
-          <w:color w:val="000000"/>
-          <w:sz w:val="36"/>
-        </w:rPr>
-        <w:t>月</w:t>
-      </w:r>
-      <w:r>
-        <w:rPr>
-          <w:rFonts w:ascii="楷体_GB2312" w:eastAsia="楷体_GB2312" w:hAnsi="宋体" w:hint="eastAsia"/>
-          <w:b/>
-          <w:bCs/>
-          <w:color w:val="000000"/>
-          <w:sz w:val="36"/>
-          <w:u w:val="single"/>
-        </w:rPr>
-        <w:t xml:space="preserve">    </w:t>
-      </w:r>
-      <w:r>
-        <w:rPr>
-          <w:rFonts w:ascii="楷体_GB2312" w:eastAsia="楷体_GB2312" w:hAnsi="宋体"/>
-          <w:b/>
-          <w:bCs/>
-          <w:color w:val="000000"/>
-          <w:sz w:val="36"/>
-          <w:u w:val="single"/>
-        </w:rPr>
-        <w:t>31</w:t>
-      </w:r>
-      <w:r>
-        <w:rPr>
-          <w:rFonts w:ascii="楷体_GB2312" w:eastAsia="楷体_GB2312" w:hAnsi="宋体" w:hint="eastAsia"/>
-          <w:b/>
-          <w:bCs/>
-          <w:color w:val="000000"/>
-          <w:sz w:val="36"/>
-        </w:rPr>
         <w:t>日</w:t>
       </w:r>
     </w:p>
@@ -919,7 +919,6 @@
       <w:pPr>
         <w:spacing w:beforeLines="50" w:before="156"/>
         <w:rPr>
-          <w:rFonts w:hint="eastAsia"/>
           <w:b/>
           <w:bCs/>
           <w:color w:val="000000"/>
@@ -997,7 +996,6 @@
                             <w:p>
                               <w:pPr>
                                 <w:rPr>
-                                  <w:rFonts w:hint="eastAsia"/>
                                   <w:sz w:val="24"/>
                                 </w:rPr>
                               </w:pPr>
@@ -1012,7 +1010,6 @@
                             <w:p>
                               <w:pPr>
                                 <w:rPr>
-                                  <w:rFonts w:hint="eastAsia"/>
                                   <w:sz w:val="24"/>
                                 </w:rPr>
                               </w:pPr>
@@ -1020,7 +1017,6 @@
                             <w:p>
                               <w:pPr>
                                 <w:rPr>
-                                  <w:rFonts w:hint="eastAsia"/>
                                   <w:sz w:val="24"/>
                                 </w:rPr>
                               </w:pPr>
@@ -1028,7 +1024,6 @@
                             <w:p>
                               <w:pPr>
                                 <w:rPr>
-                                  <w:rFonts w:hint="eastAsia"/>
                                   <w:sz w:val="24"/>
                                 </w:rPr>
                               </w:pPr>
@@ -1125,7 +1120,6 @@
                             <w:p>
                               <w:pPr>
                                 <w:rPr>
-                                  <w:rFonts w:hint="eastAsia"/>
                                   <w:sz w:val="24"/>
                                 </w:rPr>
                               </w:pPr>
@@ -1133,7 +1127,6 @@
                             <w:p>
                               <w:pPr>
                                 <w:rPr>
-                                  <w:rFonts w:hint="eastAsia"/>
                                   <w:sz w:val="24"/>
                                 </w:rPr>
                               </w:pPr>
@@ -1148,7 +1141,6 @@
                             <w:p>
                               <w:pPr>
                                 <w:rPr>
-                                  <w:rFonts w:hint="eastAsia"/>
                                   <w:sz w:val="24"/>
                                 </w:rPr>
                               </w:pPr>
@@ -1184,7 +1176,6 @@
                       <w:p>
                         <w:pPr>
                           <w:rPr>
-                            <w:rFonts w:hint="eastAsia"/>
                             <w:sz w:val="24"/>
                           </w:rPr>
                         </w:pPr>
@@ -1199,7 +1190,6 @@
                       <w:p>
                         <w:pPr>
                           <w:rPr>
-                            <w:rFonts w:hint="eastAsia"/>
                             <w:sz w:val="24"/>
                           </w:rPr>
                         </w:pPr>
@@ -1207,7 +1197,6 @@
                       <w:p>
                         <w:pPr>
                           <w:rPr>
-                            <w:rFonts w:hint="eastAsia"/>
                             <w:sz w:val="24"/>
                           </w:rPr>
                         </w:pPr>
@@ -1215,7 +1204,6 @@
                       <w:p>
                         <w:pPr>
                           <w:rPr>
-                            <w:rFonts w:hint="eastAsia"/>
                             <w:sz w:val="24"/>
                           </w:rPr>
                         </w:pPr>
@@ -1285,7 +1273,6 @@
                       <w:p>
                         <w:pPr>
                           <w:rPr>
-                            <w:rFonts w:hint="eastAsia"/>
                             <w:sz w:val="24"/>
                           </w:rPr>
                         </w:pPr>
@@ -1293,7 +1280,6 @@
                       <w:p>
                         <w:pPr>
                           <w:rPr>
-                            <w:rFonts w:hint="eastAsia"/>
                             <w:sz w:val="24"/>
                           </w:rPr>
                         </w:pPr>
@@ -1308,7 +1294,6 @@
                       <w:p>
                         <w:pPr>
                           <w:rPr>
-                            <w:rFonts w:hint="eastAsia"/>
                             <w:sz w:val="24"/>
                           </w:rPr>
                         </w:pPr>
@@ -1326,7 +1311,6 @@
       <w:pPr>
         <w:spacing w:beforeLines="50" w:before="156"/>
         <w:rPr>
-          <w:rFonts w:hint="eastAsia"/>
           <w:b/>
           <w:bCs/>
           <w:color w:val="000000"/>
@@ -1338,7 +1322,6 @@
       <w:pPr>
         <w:spacing w:beforeLines="50" w:before="156"/>
         <w:rPr>
-          <w:rFonts w:hint="eastAsia"/>
           <w:b/>
           <w:bCs/>
           <w:color w:val="000000"/>
@@ -1350,7 +1333,6 @@
       <w:pPr>
         <w:spacing w:beforeLines="50" w:before="156"/>
         <w:rPr>
-          <w:rFonts w:hint="eastAsia"/>
           <w:b/>
           <w:bCs/>
           <w:color w:val="000000"/>
@@ -1362,11 +1344,363 @@
       <w:pPr>
         <w:spacing w:beforeLines="50" w:before="156"/>
         <w:rPr>
+          <w:b/>
+          <w:bCs/>
+          <w:sz w:val="28"/>
+        </w:rPr>
+      </w:pPr>
+      <w:r>
+        <w:rPr>
           <w:rFonts w:hint="eastAsia"/>
           <w:b/>
           <w:bCs/>
           <w:sz w:val="28"/>
         </w:rPr>
+        <w:t>一、实验题目</w:t>
+      </w:r>
+    </w:p>
+    <w:p>
+      <w:pPr>
+        <w:spacing w:line="320" w:lineRule="exact"/>
+        <w:ind w:firstLineChars="200" w:firstLine="420"/>
+        <w:rPr>
+          <w:rFonts w:ascii="Arial" w:hAnsi="Arial" w:cs="Arial"/>
+          <w:color w:val="000000"/>
+        </w:rPr>
+      </w:pPr>
+      <w:r>
+        <w:rPr>
+          <w:rFonts w:ascii="Arial" w:hAnsi="Arial" w:cs="Arial" w:hint="eastAsia"/>
+          <w:color w:val="000000"/>
+        </w:rPr>
+        <w:t>设计并编写</w:t>
+      </w:r>
+      <w:r>
+        <w:rPr>
+          <w:rFonts w:ascii="Arial" w:hAnsi="Arial" w:cs="Arial"/>
+          <w:color w:val="000000"/>
+        </w:rPr>
+        <w:t>一个</w:t>
+      </w:r>
+      <w:r>
+        <w:rPr>
+          <w:rFonts w:ascii="Arial" w:hAnsi="Arial" w:cs="Arial"/>
+          <w:color w:val="000000"/>
+        </w:rPr>
+        <w:t>Java</w:t>
+      </w:r>
+      <w:r>
+        <w:rPr>
+          <w:rFonts w:ascii="Arial" w:hAnsi="Arial" w:cs="Arial"/>
+          <w:color w:val="000000"/>
+        </w:rPr>
+        <w:t>面向对象综合程序，要求</w:t>
+      </w:r>
+      <w:r>
+        <w:rPr>
+          <w:rFonts w:ascii="Arial" w:hAnsi="Arial" w:cs="Arial" w:hint="eastAsia"/>
+          <w:color w:val="000000"/>
+        </w:rPr>
+        <w:t>尽可能</w:t>
+      </w:r>
+      <w:r>
+        <w:rPr>
+          <w:rFonts w:ascii="Arial" w:hAnsi="Arial" w:cs="Arial"/>
+          <w:color w:val="000000"/>
+        </w:rPr>
+        <w:t>包含面向对象中的以下思想或方法：</w:t>
+      </w:r>
+    </w:p>
+    <w:p>
+      <w:pPr>
+        <w:spacing w:line="320" w:lineRule="exact"/>
+        <w:ind w:firstLineChars="200" w:firstLine="420"/>
+        <w:rPr>
+          <w:rFonts w:ascii="Arial" w:hAnsi="Arial" w:cs="Arial"/>
+          <w:color w:val="000000"/>
+        </w:rPr>
+      </w:pPr>
+      <w:r>
+        <w:rPr>
+          <w:rFonts w:ascii="Arial" w:hAnsi="Arial" w:cs="Arial"/>
+          <w:color w:val="000000"/>
+        </w:rPr>
+        <w:t xml:space="preserve">1) </w:t>
+      </w:r>
+      <w:r>
+        <w:rPr>
+          <w:rFonts w:ascii="Arial" w:hAnsi="Arial" w:cs="Arial"/>
+          <w:color w:val="000000"/>
+        </w:rPr>
+        <w:t>类：构造方法、构造方法的重载、实例变量、类变量、局部变量等；</w:t>
+      </w:r>
+    </w:p>
+    <w:p>
+      <w:pPr>
+        <w:spacing w:line="320" w:lineRule="exact"/>
+        <w:ind w:firstLineChars="200" w:firstLine="420"/>
+        <w:rPr>
+          <w:rFonts w:ascii="Arial" w:hAnsi="Arial" w:cs="Arial"/>
+          <w:color w:val="000000"/>
+        </w:rPr>
+      </w:pPr>
+      <w:r>
+        <w:rPr>
+          <w:rFonts w:ascii="Arial" w:hAnsi="Arial" w:cs="Arial"/>
+          <w:color w:val="000000"/>
+        </w:rPr>
+        <w:t xml:space="preserve">2) </w:t>
+      </w:r>
+      <w:r>
+        <w:rPr>
+          <w:rFonts w:ascii="Arial" w:hAnsi="Arial" w:cs="Arial"/>
+          <w:color w:val="000000"/>
+        </w:rPr>
+        <w:t>封装：类的属性尽量隐藏，以公有的方法对外提供存取等；</w:t>
+      </w:r>
+    </w:p>
+    <w:p>
+      <w:pPr>
+        <w:spacing w:line="320" w:lineRule="exact"/>
+        <w:ind w:firstLineChars="200" w:firstLine="420"/>
+        <w:rPr>
+          <w:rFonts w:ascii="Arial" w:hAnsi="Arial" w:cs="Arial"/>
+          <w:color w:val="000000"/>
+        </w:rPr>
+      </w:pPr>
+      <w:r>
+        <w:rPr>
+          <w:rFonts w:ascii="Arial" w:hAnsi="Arial" w:cs="Arial"/>
+          <w:color w:val="000000"/>
+        </w:rPr>
+        <w:t xml:space="preserve">3) </w:t>
+      </w:r>
+      <w:r>
+        <w:rPr>
+          <w:rFonts w:ascii="Arial" w:hAnsi="Arial" w:cs="Arial"/>
+          <w:color w:val="000000"/>
+        </w:rPr>
+        <w:t>继承：使用多种访问控制符（</w:t>
+      </w:r>
+      <w:r>
+        <w:rPr>
+          <w:rFonts w:ascii="Arial" w:hAnsi="Arial" w:cs="Arial"/>
+          <w:color w:val="000000"/>
+        </w:rPr>
+        <w:t>private</w:t>
+      </w:r>
+      <w:r>
+        <w:rPr>
+          <w:rFonts w:ascii="Arial" w:hAnsi="Arial" w:cs="Arial"/>
+          <w:color w:val="000000"/>
+        </w:rPr>
+        <w:t>、</w:t>
+      </w:r>
+      <w:r>
+        <w:rPr>
+          <w:rFonts w:ascii="Arial" w:hAnsi="Arial" w:cs="Arial"/>
+          <w:color w:val="000000"/>
+        </w:rPr>
+        <w:t>default</w:t>
+      </w:r>
+      <w:r>
+        <w:rPr>
+          <w:rFonts w:ascii="Arial" w:hAnsi="Arial" w:cs="Arial"/>
+          <w:color w:val="000000"/>
+        </w:rPr>
+        <w:t>、</w:t>
+      </w:r>
+      <w:r>
+        <w:rPr>
+          <w:rFonts w:ascii="Arial" w:hAnsi="Arial" w:cs="Arial"/>
+          <w:color w:val="000000"/>
+        </w:rPr>
+        <w:t>protected</w:t>
+      </w:r>
+      <w:r>
+        <w:rPr>
+          <w:rFonts w:ascii="Arial" w:hAnsi="Arial" w:cs="Arial"/>
+          <w:color w:val="000000"/>
+        </w:rPr>
+        <w:t>、</w:t>
+      </w:r>
+      <w:r>
+        <w:rPr>
+          <w:rFonts w:ascii="Arial" w:hAnsi="Arial" w:cs="Arial"/>
+          <w:color w:val="000000"/>
+        </w:rPr>
+        <w:t>public</w:t>
+      </w:r>
+      <w:r>
+        <w:rPr>
+          <w:rFonts w:ascii="Arial" w:hAnsi="Arial" w:cs="Arial"/>
+          <w:color w:val="000000"/>
+        </w:rPr>
+        <w:t>），</w:t>
+      </w:r>
+      <w:proofErr w:type="gramStart"/>
+      <w:r>
+        <w:rPr>
+          <w:rFonts w:ascii="Arial" w:hAnsi="Arial" w:cs="Arial"/>
+          <w:color w:val="000000"/>
+        </w:rPr>
+        <w:t>覆盖父类方法</w:t>
+      </w:r>
+      <w:proofErr w:type="gramEnd"/>
+      <w:r>
+        <w:rPr>
+          <w:rFonts w:ascii="Arial" w:hAnsi="Arial" w:cs="Arial"/>
+          <w:color w:val="000000"/>
+        </w:rPr>
+        <w:t>，调用</w:t>
+      </w:r>
+      <w:proofErr w:type="gramStart"/>
+      <w:r>
+        <w:rPr>
+          <w:rFonts w:ascii="Arial" w:hAnsi="Arial" w:cs="Arial"/>
+          <w:color w:val="000000"/>
+        </w:rPr>
+        <w:t>父类构</w:t>
+      </w:r>
+      <w:proofErr w:type="gramEnd"/>
+      <w:r>
+        <w:rPr>
+          <w:rFonts w:ascii="Arial" w:hAnsi="Arial" w:cs="Arial"/>
+          <w:color w:val="000000"/>
+        </w:rPr>
+        <w:t>造方法等；</w:t>
+      </w:r>
+    </w:p>
+    <w:p>
+      <w:pPr>
+        <w:spacing w:line="320" w:lineRule="exact"/>
+        <w:ind w:firstLineChars="200" w:firstLine="420"/>
+        <w:rPr>
+          <w:rFonts w:ascii="Arial" w:hAnsi="Arial" w:cs="Arial"/>
+          <w:color w:val="000000"/>
+        </w:rPr>
+      </w:pPr>
+      <w:r>
+        <w:rPr>
+          <w:rFonts w:ascii="Arial" w:hAnsi="Arial" w:cs="Arial"/>
+          <w:color w:val="000000"/>
+        </w:rPr>
+        <w:t xml:space="preserve">4) </w:t>
+      </w:r>
+      <w:r>
+        <w:rPr>
+          <w:rFonts w:ascii="Arial" w:hAnsi="Arial" w:cs="Arial"/>
+          <w:color w:val="000000"/>
+        </w:rPr>
+        <w:t>多态：在类的层次结构中，</w:t>
+      </w:r>
+      <w:proofErr w:type="gramStart"/>
+      <w:r>
+        <w:rPr>
+          <w:rFonts w:ascii="Arial" w:hAnsi="Arial" w:cs="Arial"/>
+          <w:color w:val="000000"/>
+        </w:rPr>
+        <w:t>父类引用</w:t>
+      </w:r>
+      <w:proofErr w:type="gramEnd"/>
+      <w:r>
+        <w:rPr>
+          <w:rFonts w:ascii="Arial" w:hAnsi="Arial" w:cs="Arial"/>
+          <w:color w:val="000000"/>
+        </w:rPr>
+        <w:t>变量指向不同的子类，从而可以调用不同的方法、表现出不同的行为；</w:t>
+      </w:r>
+    </w:p>
+    <w:p>
+      <w:pPr>
+        <w:spacing w:line="320" w:lineRule="exact"/>
+        <w:ind w:firstLineChars="200" w:firstLine="420"/>
+        <w:rPr>
+          <w:rFonts w:ascii="Arial" w:hAnsi="Arial" w:cs="Arial"/>
+          <w:color w:val="000000"/>
+        </w:rPr>
+      </w:pPr>
+      <w:r>
+        <w:rPr>
+          <w:rFonts w:ascii="Arial" w:hAnsi="Arial" w:cs="Arial"/>
+          <w:color w:val="000000"/>
+        </w:rPr>
+        <w:t xml:space="preserve">5) </w:t>
+      </w:r>
+      <w:r>
+        <w:rPr>
+          <w:rFonts w:ascii="Arial" w:hAnsi="Arial" w:cs="Arial"/>
+          <w:color w:val="000000"/>
+        </w:rPr>
+        <w:t>抽象：抽象方法和抽象类；</w:t>
+      </w:r>
+    </w:p>
+    <w:p>
+      <w:pPr>
+        <w:spacing w:line="320" w:lineRule="exact"/>
+        <w:ind w:firstLineChars="200" w:firstLine="420"/>
+        <w:rPr>
+          <w:rFonts w:ascii="Arial" w:hAnsi="Arial" w:cs="Arial"/>
+          <w:color w:val="000000"/>
+        </w:rPr>
+      </w:pPr>
+      <w:r>
+        <w:rPr>
+          <w:rFonts w:ascii="Arial" w:hAnsi="Arial" w:cs="Arial"/>
+          <w:color w:val="000000"/>
+        </w:rPr>
+        <w:t xml:space="preserve">6) </w:t>
+      </w:r>
+      <w:r>
+        <w:rPr>
+          <w:rFonts w:ascii="Arial" w:hAnsi="Arial" w:cs="Arial"/>
+          <w:color w:val="000000"/>
+        </w:rPr>
+        <w:t>接口：接口声明和实现</w:t>
+      </w:r>
+      <w:r>
+        <w:rPr>
+          <w:rFonts w:ascii="Arial" w:hAnsi="Arial" w:cs="Arial" w:hint="eastAsia"/>
+          <w:color w:val="000000"/>
+        </w:rPr>
+        <w:t>；</w:t>
+      </w:r>
+    </w:p>
+    <w:p>
+      <w:pPr>
+        <w:spacing w:line="320" w:lineRule="exact"/>
+        <w:ind w:firstLineChars="200" w:firstLine="420"/>
+        <w:rPr>
+          <w:rFonts w:ascii="Arial" w:hAnsi="Arial" w:cs="Arial"/>
+          <w:color w:val="000000"/>
+        </w:rPr>
+      </w:pPr>
+      <w:r>
+        <w:rPr>
+          <w:rFonts w:ascii="Arial" w:hAnsi="Arial" w:cs="Arial" w:hint="eastAsia"/>
+          <w:color w:val="000000"/>
+        </w:rPr>
+        <w:t>等等。</w:t>
+      </w:r>
+    </w:p>
+    <w:p>
+      <w:pPr>
+        <w:spacing w:line="320" w:lineRule="exact"/>
+        <w:ind w:firstLineChars="200" w:firstLine="420"/>
+        <w:rPr>
+          <w:rFonts w:ascii="Arial" w:hAnsi="Arial" w:cs="Arial"/>
+          <w:color w:val="000000"/>
+        </w:rPr>
+      </w:pPr>
+    </w:p>
+    <w:p>
+      <w:pPr>
+        <w:spacing w:beforeLines="50" w:before="156"/>
+        <w:rPr>
+          <w:b/>
+          <w:bCs/>
+          <w:sz w:val="28"/>
+        </w:rPr>
       </w:pPr>
       <w:r>
         <w:rPr>
@@ -1375,7 +1709,7 @@
           <w:bCs/>
           <w:sz w:val="28"/>
         </w:rPr>
-        <w:t>一、实验题目</w:t>
+        <w:t>二、实验要求</w:t>
       </w:r>
     </w:p>
     <w:p>
@@ -1387,47 +1721,99 @@
           <w:color w:val="000000"/>
         </w:rPr>
       </w:pPr>
+      <w:r>
+        <w:rPr>
+          <w:rFonts w:ascii="Arial" w:hAnsi="Arial" w:cs="Arial"/>
+          <w:color w:val="000000"/>
+        </w:rPr>
+        <w:t xml:space="preserve">1) </w:t>
+      </w:r>
+      <w:r>
+        <w:rPr>
+          <w:rFonts w:ascii="Arial" w:hAnsi="Arial" w:cs="Arial"/>
+          <w:color w:val="000000"/>
+        </w:rPr>
+        <w:t>分组要求：分组完成，自由组队，</w:t>
+      </w:r>
+      <w:r>
+        <w:rPr>
+          <w:rFonts w:ascii="Arial" w:hAnsi="Arial" w:cs="Arial"/>
+          <w:color w:val="000000"/>
+        </w:rPr>
+        <w:t>2</w:t>
+      </w:r>
+      <w:r>
+        <w:rPr>
+          <w:rFonts w:ascii="Arial" w:hAnsi="Arial" w:cs="Arial"/>
+          <w:color w:val="000000"/>
+        </w:rPr>
+        <w:t>人一组。</w:t>
+      </w:r>
+    </w:p>
+    <w:p>
+      <w:pPr>
+        <w:spacing w:line="320" w:lineRule="exact"/>
+        <w:ind w:firstLineChars="200" w:firstLine="420"/>
+        <w:rPr>
+          <w:rFonts w:ascii="Arial" w:hAnsi="Arial" w:cs="Arial"/>
+          <w:color w:val="000000"/>
+        </w:rPr>
+      </w:pPr>
+      <w:r>
+        <w:rPr>
+          <w:rFonts w:ascii="Arial" w:hAnsi="Arial" w:cs="Arial"/>
+          <w:color w:val="000000"/>
+        </w:rPr>
+        <w:t xml:space="preserve">2) </w:t>
+      </w:r>
+      <w:r>
+        <w:rPr>
+          <w:rFonts w:ascii="Arial" w:hAnsi="Arial" w:cs="Arial"/>
+          <w:color w:val="000000"/>
+        </w:rPr>
+        <w:t>程序要求：不少于</w:t>
+      </w:r>
+      <w:r>
+        <w:rPr>
+          <w:rFonts w:ascii="Arial" w:hAnsi="Arial" w:cs="Arial"/>
+          <w:color w:val="000000"/>
+        </w:rPr>
+        <w:t>150</w:t>
+      </w:r>
+      <w:r>
+        <w:rPr>
+          <w:rFonts w:ascii="Arial" w:hAnsi="Arial" w:cs="Arial"/>
+          <w:color w:val="000000"/>
+        </w:rPr>
+        <w:t>行代码，</w:t>
+      </w:r>
       <w:r>
         <w:rPr>
           <w:rFonts w:ascii="Arial" w:hAnsi="Arial" w:cs="Arial" w:hint="eastAsia"/>
           <w:color w:val="000000"/>
         </w:rPr>
-        <w:t>设计并编写</w:t>
+        <w:t>且</w:t>
       </w:r>
       <w:r>
         <w:rPr>
           <w:rFonts w:ascii="Arial" w:hAnsi="Arial" w:cs="Arial"/>
           <w:color w:val="000000"/>
         </w:rPr>
-        <w:t>一个</w:t>
-      </w:r>
-      <w:r>
-        <w:rPr>
-          <w:rFonts w:ascii="Arial" w:hAnsi="Arial" w:cs="Arial"/>
-          <w:color w:val="000000"/>
-        </w:rPr>
-        <w:t>Java</w:t>
-      </w:r>
-      <w:r>
-        <w:rPr>
-          <w:rFonts w:ascii="Arial" w:hAnsi="Arial" w:cs="Arial"/>
-          <w:color w:val="000000"/>
-        </w:rPr>
-        <w:t>面向对象综合程序，要求</w:t>
+        <w:t>具有较好的可读性</w:t>
       </w:r>
       <w:r>
         <w:rPr>
           <w:rFonts w:ascii="Arial" w:hAnsi="Arial" w:cs="Arial" w:hint="eastAsia"/>
           <w:color w:val="000000"/>
         </w:rPr>
-        <w:t>尽可能</w:t>
+        <w:t>（注释、正确缩进等）</w:t>
       </w:r>
       <w:r>
         <w:rPr>
           <w:rFonts w:ascii="Arial" w:hAnsi="Arial" w:cs="Arial"/>
           <w:color w:val="000000"/>
         </w:rPr>
-        <w:t>包含面向对象中的以下思想或方法：</w:t>
+        <w:t>。</w:t>
       </w:r>
     </w:p>
     <w:p>
@@ -1444,270 +1830,64 @@
           <w:rFonts w:ascii="Arial" w:hAnsi="Arial" w:cs="Arial"/>
           <w:color w:val="000000"/>
         </w:rPr>
-        <w:t xml:space="preserve">1) </w:t>
+        <w:t xml:space="preserve">3) </w:t>
       </w:r>
       <w:r>
         <w:rPr>
           <w:rFonts w:ascii="Arial" w:hAnsi="Arial" w:cs="Arial"/>
           <w:color w:val="000000"/>
         </w:rPr>
-        <w:t>类：构造方法、构造方法的重载、实例变量、类变量、局部变量等；</w:t>
-      </w:r>
-    </w:p>
-    <w:p>
-      <w:pPr>
-        <w:spacing w:line="320" w:lineRule="exact"/>
-        <w:ind w:firstLineChars="200" w:firstLine="420"/>
-        <w:rPr>
-          <w:rFonts w:ascii="Arial" w:hAnsi="Arial" w:cs="Arial"/>
-          <w:color w:val="000000"/>
-        </w:rPr>
-      </w:pPr>
-      <w:r>
-        <w:rPr>
-          <w:rFonts w:ascii="Arial" w:hAnsi="Arial" w:cs="Arial"/>
-          <w:color w:val="000000"/>
-        </w:rPr>
-        <w:t xml:space="preserve">2) </w:t>
-      </w:r>
-      <w:r>
-        <w:rPr>
-          <w:rFonts w:ascii="Arial" w:hAnsi="Arial" w:cs="Arial"/>
-          <w:color w:val="000000"/>
-        </w:rPr>
-        <w:t>封装：类的属性尽量隐藏，以公有的方法对外提供存取等；</w:t>
-      </w:r>
-    </w:p>
-    <w:p>
-      <w:pPr>
-        <w:spacing w:line="320" w:lineRule="exact"/>
-        <w:ind w:firstLineChars="200" w:firstLine="420"/>
-        <w:rPr>
-          <w:rFonts w:ascii="Arial" w:hAnsi="Arial" w:cs="Arial"/>
-          <w:color w:val="000000"/>
-        </w:rPr>
-      </w:pPr>
-      <w:r>
-        <w:rPr>
-          <w:rFonts w:ascii="Arial" w:hAnsi="Arial" w:cs="Arial"/>
-          <w:color w:val="000000"/>
-        </w:rPr>
-        <w:t xml:space="preserve">3) </w:t>
-      </w:r>
-      <w:r>
-        <w:rPr>
-          <w:rFonts w:ascii="Arial" w:hAnsi="Arial" w:cs="Arial"/>
-          <w:color w:val="000000"/>
-        </w:rPr>
-        <w:t>继承：使用多种访问控制符（</w:t>
-      </w:r>
-      <w:r>
-        <w:rPr>
-          <w:rFonts w:ascii="Arial" w:hAnsi="Arial" w:cs="Arial"/>
-          <w:color w:val="000000"/>
-        </w:rPr>
-        <w:t>private</w:t>
-      </w:r>
-      <w:r>
-        <w:rPr>
-          <w:rFonts w:ascii="Arial" w:hAnsi="Arial" w:cs="Arial"/>
-          <w:color w:val="000000"/>
-        </w:rPr>
-        <w:t>、</w:t>
-      </w:r>
-      <w:r>
-        <w:rPr>
-          <w:rFonts w:ascii="Arial" w:hAnsi="Arial" w:cs="Arial"/>
-          <w:color w:val="000000"/>
-        </w:rPr>
-        <w:t>default</w:t>
-      </w:r>
-      <w:r>
-        <w:rPr>
-          <w:rFonts w:ascii="Arial" w:hAnsi="Arial" w:cs="Arial"/>
-          <w:color w:val="000000"/>
-        </w:rPr>
-        <w:t>、</w:t>
-      </w:r>
-      <w:r>
-        <w:rPr>
-          <w:rFonts w:ascii="Arial" w:hAnsi="Arial" w:cs="Arial"/>
-          <w:color w:val="000000"/>
-        </w:rPr>
-        <w:t>protected</w:t>
-      </w:r>
-      <w:r>
-        <w:rPr>
-          <w:rFonts w:ascii="Arial" w:hAnsi="Arial" w:cs="Arial"/>
-          <w:color w:val="000000"/>
-        </w:rPr>
-        <w:t>、</w:t>
-      </w:r>
-      <w:r>
-        <w:rPr>
-          <w:rFonts w:ascii="Arial" w:hAnsi="Arial" w:cs="Arial"/>
-          <w:color w:val="000000"/>
-        </w:rPr>
-        <w:t>public</w:t>
-      </w:r>
-      <w:r>
-        <w:rPr>
-          <w:rFonts w:ascii="Arial" w:hAnsi="Arial" w:cs="Arial"/>
-          <w:color w:val="000000"/>
-        </w:rPr>
-        <w:t>），</w:t>
-      </w:r>
-      <w:proofErr w:type="gramStart"/>
-      <w:r>
-        <w:rPr>
-          <w:rFonts w:ascii="Arial" w:hAnsi="Arial" w:cs="Arial"/>
-          <w:color w:val="000000"/>
-        </w:rPr>
-        <w:t>覆盖父类方法</w:t>
-      </w:r>
-      <w:proofErr w:type="gramEnd"/>
-      <w:r>
-        <w:rPr>
-          <w:rFonts w:ascii="Arial" w:hAnsi="Arial" w:cs="Arial"/>
-          <w:color w:val="000000"/>
-        </w:rPr>
-        <w:t>，调用</w:t>
-      </w:r>
-      <w:proofErr w:type="gramStart"/>
-      <w:r>
-        <w:rPr>
-          <w:rFonts w:ascii="Arial" w:hAnsi="Arial" w:cs="Arial"/>
-          <w:color w:val="000000"/>
-        </w:rPr>
-        <w:t>父类构</w:t>
-      </w:r>
-      <w:proofErr w:type="gramEnd"/>
-      <w:r>
-        <w:rPr>
-          <w:rFonts w:ascii="Arial" w:hAnsi="Arial" w:cs="Arial"/>
-          <w:color w:val="000000"/>
-        </w:rPr>
-        <w:t>造方法等；</w:t>
-      </w:r>
-    </w:p>
-    <w:p>
-      <w:pPr>
-        <w:spacing w:line="320" w:lineRule="exact"/>
-        <w:ind w:firstLineChars="200" w:firstLine="420"/>
-        <w:rPr>
-          <w:rFonts w:ascii="Arial" w:hAnsi="Arial" w:cs="Arial"/>
-          <w:color w:val="000000"/>
-        </w:rPr>
-      </w:pPr>
-      <w:r>
-        <w:rPr>
-          <w:rFonts w:ascii="Arial" w:hAnsi="Arial" w:cs="Arial"/>
-          <w:color w:val="000000"/>
-        </w:rPr>
-        <w:t xml:space="preserve">4) </w:t>
-      </w:r>
-      <w:r>
-        <w:rPr>
-          <w:rFonts w:ascii="Arial" w:hAnsi="Arial" w:cs="Arial"/>
-          <w:color w:val="000000"/>
-        </w:rPr>
-        <w:t>多态：在类的层次结构中，</w:t>
-      </w:r>
-      <w:proofErr w:type="gramStart"/>
-      <w:r>
-        <w:rPr>
-          <w:rFonts w:ascii="Arial" w:hAnsi="Arial" w:cs="Arial"/>
-          <w:color w:val="000000"/>
-        </w:rPr>
-        <w:t>父类引用</w:t>
-      </w:r>
-      <w:proofErr w:type="gramEnd"/>
-      <w:r>
-        <w:rPr>
-          <w:rFonts w:ascii="Arial" w:hAnsi="Arial" w:cs="Arial"/>
-          <w:color w:val="000000"/>
-        </w:rPr>
-        <w:t>变量指向不同的子类，从而可以调用不同的方法、表现出不同的行为；</w:t>
-      </w:r>
-    </w:p>
-    <w:p>
-      <w:pPr>
-        <w:spacing w:line="320" w:lineRule="exact"/>
-        <w:ind w:firstLineChars="200" w:firstLine="420"/>
-        <w:rPr>
-          <w:rFonts w:ascii="Arial" w:hAnsi="Arial" w:cs="Arial"/>
-          <w:color w:val="000000"/>
-        </w:rPr>
-      </w:pPr>
-      <w:r>
-        <w:rPr>
-          <w:rFonts w:ascii="Arial" w:hAnsi="Arial" w:cs="Arial"/>
-          <w:color w:val="000000"/>
-        </w:rPr>
-        <w:t xml:space="preserve">5) </w:t>
-      </w:r>
-      <w:r>
-        <w:rPr>
-          <w:rFonts w:ascii="Arial" w:hAnsi="Arial" w:cs="Arial"/>
-          <w:color w:val="000000"/>
-        </w:rPr>
-        <w:t>抽象：抽象方法和抽象类；</w:t>
-      </w:r>
-    </w:p>
-    <w:p>
-      <w:pPr>
-        <w:spacing w:line="320" w:lineRule="exact"/>
-        <w:ind w:firstLineChars="200" w:firstLine="420"/>
+        <w:t>文档要求：</w:t>
+      </w:r>
+      <w:r>
         <w:rPr>
           <w:rFonts w:ascii="Arial" w:hAnsi="Arial" w:cs="Arial" w:hint="eastAsia"/>
           <w:color w:val="000000"/>
         </w:rPr>
-      </w:pPr>
+        <w:t>详细</w:t>
+      </w:r>
       <w:r>
         <w:rPr>
           <w:rFonts w:ascii="Arial" w:hAnsi="Arial" w:cs="Arial"/>
           <w:color w:val="000000"/>
         </w:rPr>
-        <w:t xml:space="preserve">6) </w:t>
-      </w:r>
-      <w:r>
-        <w:rPr>
-          <w:rFonts w:ascii="Arial" w:hAnsi="Arial" w:cs="Arial"/>
-          <w:color w:val="000000"/>
-        </w:rPr>
-        <w:t>接口：接口声明和实现</w:t>
+        <w:t>阐述该程序的设计思想</w:t>
       </w:r>
       <w:r>
         <w:rPr>
           <w:rFonts w:ascii="Arial" w:hAnsi="Arial" w:cs="Arial" w:hint="eastAsia"/>
           <w:color w:val="000000"/>
         </w:rPr>
-        <w:t>；</w:t>
-      </w:r>
-    </w:p>
-    <w:p>
-      <w:pPr>
-        <w:spacing w:line="320" w:lineRule="exact"/>
-        <w:ind w:firstLineChars="200" w:firstLine="420"/>
+        <w:t>、</w:t>
+      </w:r>
+      <w:r>
+        <w:rPr>
+          <w:rFonts w:ascii="Arial" w:hAnsi="Arial" w:cs="Arial"/>
+          <w:color w:val="000000"/>
+        </w:rPr>
+        <w:t>采用</w:t>
+      </w:r>
+      <w:r>
         <w:rPr>
           <w:rFonts w:ascii="Arial" w:hAnsi="Arial" w:cs="Arial" w:hint="eastAsia"/>
           <w:color w:val="000000"/>
         </w:rPr>
-      </w:pPr>
-      <w:r>
-        <w:rPr>
-          <w:rFonts w:ascii="Arial" w:hAnsi="Arial" w:cs="Arial" w:hint="eastAsia"/>
+        <w:t>的</w:t>
+      </w:r>
+      <w:r>
+        <w:rPr>
+          <w:rFonts w:ascii="Arial" w:hAnsi="Arial" w:cs="Arial"/>
           <w:color w:val="000000"/>
         </w:rPr>
-        <w:t>等等。</w:t>
-      </w:r>
-    </w:p>
-    <w:p>
-      <w:pPr>
-        <w:spacing w:line="320" w:lineRule="exact"/>
-        <w:ind w:firstLineChars="200" w:firstLine="420"/>
-        <w:rPr>
-          <w:rFonts w:ascii="Arial" w:hAnsi="Arial" w:cs="Arial" w:hint="eastAsia"/>
+        <w:t>面向对象思想或方法。</w:t>
+      </w:r>
+    </w:p>
+    <w:p>
+      <w:pPr>
+        <w:spacing w:line="320" w:lineRule="exact"/>
+        <w:ind w:firstLineChars="200" w:firstLine="420"/>
+        <w:rPr>
+          <w:rFonts w:ascii="Arial" w:hAnsi="Arial" w:cs="Arial"/>
           <w:color w:val="000000"/>
         </w:rPr>
       </w:pPr>
@@ -1715,13 +1895,29 @@
     <w:p>
       <w:pPr>
         <w:spacing w:beforeLines="50" w:before="156"/>
+        <w:rPr>
+          <w:b/>
+          <w:bCs/>
+          <w:sz w:val="28"/>
+        </w:rPr>
+      </w:pPr>
+      <w:r>
         <w:rPr>
           <w:rFonts w:hint="eastAsia"/>
           <w:b/>
           <w:bCs/>
           <w:sz w:val="28"/>
         </w:rPr>
-      </w:pPr>
+        <w:t>三、设计思想、采用的</w:t>
+      </w:r>
+      <w:r>
+        <w:rPr>
+          <w:b/>
+          <w:bCs/>
+          <w:sz w:val="28"/>
+        </w:rPr>
+        <w:t>面向对象</w:t>
+      </w:r>
       <w:r>
         <w:rPr>
           <w:rFonts w:hint="eastAsia"/>
@@ -1729,286 +1925,77 @@
           <w:bCs/>
           <w:sz w:val="28"/>
         </w:rPr>
-        <w:t>二、实验要求</w:t>
-      </w:r>
-    </w:p>
-    <w:p>
-      <w:pPr>
-        <w:spacing w:line="320" w:lineRule="exact"/>
-        <w:ind w:firstLineChars="200" w:firstLine="420"/>
-        <w:rPr>
-          <w:rFonts w:ascii="Arial" w:hAnsi="Arial" w:cs="Arial"/>
-          <w:color w:val="000000"/>
-        </w:rPr>
-      </w:pPr>
-      <w:r>
-        <w:rPr>
-          <w:rFonts w:ascii="Arial" w:hAnsi="Arial" w:cs="Arial"/>
-          <w:color w:val="000000"/>
-        </w:rPr>
-        <w:t xml:space="preserve">1) </w:t>
-      </w:r>
-      <w:r>
-        <w:rPr>
-          <w:rFonts w:ascii="Arial" w:hAnsi="Arial" w:cs="Arial"/>
-          <w:color w:val="000000"/>
-        </w:rPr>
-        <w:t>分组要求：分组完成，自由组队，</w:t>
-      </w:r>
-      <w:r>
-        <w:rPr>
-          <w:rFonts w:ascii="Arial" w:hAnsi="Arial" w:cs="Arial"/>
-          <w:color w:val="000000"/>
-        </w:rPr>
-        <w:t>2</w:t>
-      </w:r>
-      <w:r>
-        <w:rPr>
-          <w:rFonts w:ascii="Arial" w:hAnsi="Arial" w:cs="Arial"/>
-          <w:color w:val="000000"/>
-        </w:rPr>
-        <w:t>人一组。</w:t>
-      </w:r>
-    </w:p>
-    <w:p>
-      <w:pPr>
-        <w:spacing w:line="320" w:lineRule="exact"/>
-        <w:ind w:firstLineChars="200" w:firstLine="420"/>
-        <w:rPr>
-          <w:rFonts w:ascii="Arial" w:hAnsi="Arial" w:cs="Arial"/>
-          <w:color w:val="000000"/>
-        </w:rPr>
-      </w:pPr>
-      <w:r>
-        <w:rPr>
-          <w:rFonts w:ascii="Arial" w:hAnsi="Arial" w:cs="Arial"/>
-          <w:color w:val="000000"/>
-        </w:rPr>
-        <w:t xml:space="preserve">2) </w:t>
-      </w:r>
-      <w:r>
-        <w:rPr>
-          <w:rFonts w:ascii="Arial" w:hAnsi="Arial" w:cs="Arial"/>
-          <w:color w:val="000000"/>
-        </w:rPr>
-        <w:t>程序要求：不少于</w:t>
-      </w:r>
-      <w:r>
-        <w:rPr>
-          <w:rFonts w:ascii="Arial" w:hAnsi="Arial" w:cs="Arial"/>
-          <w:color w:val="000000"/>
-        </w:rPr>
-        <w:t>150</w:t>
-      </w:r>
-      <w:r>
-        <w:rPr>
-          <w:rFonts w:ascii="Arial" w:hAnsi="Arial" w:cs="Arial"/>
-          <w:color w:val="000000"/>
-        </w:rPr>
-        <w:t>行代码，</w:t>
-      </w:r>
+        <w:t>思想或方法</w:t>
+      </w:r>
+    </w:p>
+    <w:p>
+      <w:pPr>
+        <w:spacing w:line="320" w:lineRule="exact"/>
+        <w:ind w:firstLineChars="200" w:firstLine="420"/>
+        <w:rPr>
+          <w:rFonts w:ascii="Arial" w:hAnsi="Arial" w:cs="Arial"/>
+          <w:color w:val="FF0000"/>
+        </w:rPr>
+      </w:pPr>
       <w:r>
         <w:rPr>
           <w:rFonts w:ascii="Arial" w:hAnsi="Arial" w:cs="Arial" w:hint="eastAsia"/>
-          <w:color w:val="000000"/>
-        </w:rPr>
-        <w:t>且</w:t>
-      </w:r>
-      <w:r>
-        <w:rPr>
-          <w:rFonts w:ascii="Arial" w:hAnsi="Arial" w:cs="Arial"/>
-          <w:color w:val="000000"/>
-        </w:rPr>
-        <w:t>具有较好的可读性</w:t>
-      </w:r>
+          <w:color w:val="FF0000"/>
+        </w:rPr>
+        <w:t>独自完成</w:t>
+      </w:r>
+      <w:bookmarkStart w:id="0" w:name="_GoBack"/>
+      <w:bookmarkEnd w:id="0"/>
+    </w:p>
+    <w:p>
+      <w:pPr>
+        <w:spacing w:line="320" w:lineRule="exact"/>
+        <w:ind w:firstLineChars="200" w:firstLine="420"/>
+        <w:rPr>
+          <w:rFonts w:ascii="Arial" w:hAnsi="Arial" w:cs="Arial"/>
+          <w:color w:val="FF0000"/>
+        </w:rPr>
+      </w:pPr>
       <w:r>
         <w:rPr>
           <w:rFonts w:ascii="Arial" w:hAnsi="Arial" w:cs="Arial" w:hint="eastAsia"/>
-          <w:color w:val="000000"/>
-        </w:rPr>
-        <w:t>（注释、正确缩进等）</w:t>
-      </w:r>
-      <w:r>
-        <w:rPr>
-          <w:rFonts w:ascii="Arial" w:hAnsi="Arial" w:cs="Arial"/>
-          <w:color w:val="000000"/>
-        </w:rPr>
-        <w:t>。</w:t>
-      </w:r>
-    </w:p>
-    <w:p>
-      <w:pPr>
-        <w:spacing w:line="320" w:lineRule="exact"/>
-        <w:ind w:firstLineChars="200" w:firstLine="420"/>
-        <w:rPr>
-          <w:rFonts w:ascii="Arial" w:hAnsi="Arial" w:cs="Arial"/>
-          <w:color w:val="000000"/>
-        </w:rPr>
-      </w:pPr>
-      <w:r>
-        <w:rPr>
-          <w:rFonts w:ascii="Arial" w:hAnsi="Arial" w:cs="Arial"/>
-          <w:color w:val="000000"/>
-        </w:rPr>
-        <w:t xml:space="preserve">3) </w:t>
-      </w:r>
-      <w:r>
-        <w:rPr>
-          <w:rFonts w:ascii="Arial" w:hAnsi="Arial" w:cs="Arial"/>
-          <w:color w:val="000000"/>
-        </w:rPr>
-        <w:t>文档要求：</w:t>
-      </w:r>
+          <w:color w:val="FF0000"/>
+        </w:rPr>
+        <w:t>基于面对对象的思想，创建学生类和学生管理类，</w:t>
+      </w:r>
+      <w:proofErr w:type="gramStart"/>
       <w:r>
         <w:rPr>
           <w:rFonts w:ascii="Arial" w:hAnsi="Arial" w:cs="Arial" w:hint="eastAsia"/>
-          <w:color w:val="000000"/>
-        </w:rPr>
-        <w:t>详细</w:t>
-      </w:r>
-      <w:r>
-        <w:rPr>
-          <w:rFonts w:ascii="Arial" w:hAnsi="Arial" w:cs="Arial"/>
-          <w:color w:val="000000"/>
-        </w:rPr>
-        <w:t>阐述该程序的设计思想</w:t>
-      </w:r>
+          <w:color w:val="FF0000"/>
+        </w:rPr>
+        <w:t>使用永真循环</w:t>
+      </w:r>
+      <w:proofErr w:type="gramEnd"/>
       <w:r>
         <w:rPr>
           <w:rFonts w:ascii="Arial" w:hAnsi="Arial" w:cs="Arial" w:hint="eastAsia"/>
-          <w:color w:val="000000"/>
-        </w:rPr>
-        <w:t>、</w:t>
-      </w:r>
-      <w:r>
-        <w:rPr>
-          <w:rFonts w:ascii="Arial" w:hAnsi="Arial" w:cs="Arial"/>
-          <w:color w:val="000000"/>
-        </w:rPr>
-        <w:t>采用</w:t>
-      </w:r>
-      <w:r>
-        <w:rPr>
-          <w:rFonts w:ascii="Arial" w:hAnsi="Arial" w:cs="Arial" w:hint="eastAsia"/>
-          <w:color w:val="000000"/>
-        </w:rPr>
-        <w:t>的</w:t>
-      </w:r>
-      <w:r>
-        <w:rPr>
-          <w:rFonts w:ascii="Arial" w:hAnsi="Arial" w:cs="Arial"/>
-          <w:color w:val="000000"/>
-        </w:rPr>
-        <w:t>面向对象思想或方法。</w:t>
-      </w:r>
-    </w:p>
-    <w:p>
-      <w:pPr>
-        <w:spacing w:line="320" w:lineRule="exact"/>
-        <w:ind w:firstLineChars="200" w:firstLine="420"/>
-        <w:rPr>
-          <w:rFonts w:ascii="Arial" w:hAnsi="Arial" w:cs="Arial" w:hint="eastAsia"/>
-          <w:color w:val="000000"/>
-        </w:rPr>
-      </w:pPr>
+          <w:color w:val="FF0000"/>
+        </w:rPr>
+        <w:t>打印主菜单进行操作。</w:t>
+      </w:r>
     </w:p>
     <w:p>
       <w:pPr>
         <w:spacing w:beforeLines="50" w:before="156"/>
+        <w:rPr>
+          <w:b/>
+          <w:bCs/>
+          <w:sz w:val="28"/>
+        </w:rPr>
+      </w:pPr>
+      <w:r>
         <w:rPr>
           <w:rFonts w:hint="eastAsia"/>
           <w:b/>
           <w:bCs/>
           <w:sz w:val="28"/>
         </w:rPr>
-      </w:pPr>
-      <w:r>
-        <w:rPr>
-          <w:rFonts w:hint="eastAsia"/>
-          <w:b/>
-          <w:bCs/>
-          <w:sz w:val="28"/>
-        </w:rPr>
-        <w:t>三、设计思想、采用的</w:t>
-      </w:r>
-      <w:r>
-        <w:rPr>
-          <w:b/>
-          <w:bCs/>
-          <w:sz w:val="28"/>
-        </w:rPr>
-        <w:t>面向对象</w:t>
-      </w:r>
-      <w:r>
-        <w:rPr>
-          <w:rFonts w:hint="eastAsia"/>
-          <w:b/>
-          <w:bCs/>
-          <w:sz w:val="28"/>
-        </w:rPr>
-        <w:t>思想或方法</w:t>
-      </w:r>
-    </w:p>
-    <w:p>
-      <w:pPr>
-        <w:spacing w:line="320" w:lineRule="exact"/>
-        <w:ind w:firstLineChars="200" w:firstLine="420"/>
-        <w:rPr>
-          <w:rFonts w:ascii="Arial" w:hAnsi="Arial" w:cs="Arial"/>
-          <w:color w:val="FF0000"/>
-        </w:rPr>
-      </w:pPr>
-    </w:p>
-    <w:p>
-      <w:pPr>
-        <w:spacing w:line="320" w:lineRule="exact"/>
-        <w:ind w:firstLineChars="200" w:firstLine="420"/>
-        <w:rPr>
-          <w:rFonts w:ascii="Arial" w:hAnsi="Arial" w:cs="Arial" w:hint="eastAsia"/>
-          <w:color w:val="000000"/>
-        </w:rPr>
-      </w:pPr>
-      <w:r>
-        <w:rPr>
-          <w:rFonts w:ascii="Arial" w:hAnsi="Arial" w:cs="Arial" w:hint="eastAsia"/>
-          <w:color w:val="000000"/>
-        </w:rPr>
-        <w:t>基于面对对象的思想，创建学生类和学生管理类，</w:t>
-      </w:r>
-      <w:proofErr w:type="gramStart"/>
-      <w:r>
-        <w:rPr>
-          <w:rFonts w:ascii="Arial" w:hAnsi="Arial" w:cs="Arial" w:hint="eastAsia"/>
-          <w:color w:val="000000"/>
-        </w:rPr>
-        <w:t>使用永真循环</w:t>
-      </w:r>
-      <w:proofErr w:type="gramEnd"/>
-      <w:r>
-        <w:rPr>
-          <w:rFonts w:ascii="Arial" w:hAnsi="Arial" w:cs="Arial" w:hint="eastAsia"/>
-          <w:color w:val="000000"/>
-        </w:rPr>
-        <w:t>打印主菜单进行操作。</w:t>
-      </w:r>
-    </w:p>
-    <w:p>
-      <w:pPr>
-        <w:spacing w:beforeLines="50" w:before="156"/>
-        <w:rPr>
-          <w:rFonts w:hint="eastAsia"/>
-          <w:b/>
-          <w:bCs/>
-          <w:sz w:val="28"/>
-        </w:rPr>
-      </w:pPr>
-      <w:r>
-        <w:rPr>
-          <w:rFonts w:hint="eastAsia"/>
-          <w:b/>
-          <w:bCs/>
-          <w:sz w:val="28"/>
-        </w:rPr>
         <w:t>四、主要程序代码</w:t>
       </w:r>
     </w:p>
@@ -10901,7 +10888,7 @@
         <w:spacing w:line="320" w:lineRule="exact"/>
         <w:ind w:firstLineChars="200" w:firstLine="420"/>
         <w:rPr>
-          <w:rFonts w:ascii="Arial" w:hAnsi="Arial" w:cs="Arial" w:hint="eastAsia"/>
+          <w:rFonts w:ascii="Arial" w:hAnsi="Arial" w:cs="Arial"/>
           <w:color w:val="FF0000"/>
         </w:rPr>
       </w:pPr>
@@ -11006,7 +10993,7 @@
         <w:spacing w:line="320" w:lineRule="exact"/>
         <w:ind w:firstLineChars="200" w:firstLine="420"/>
         <w:rPr>
-          <w:rFonts w:ascii="Arial" w:hAnsi="Arial" w:cs="Arial" w:hint="eastAsia"/>
+          <w:rFonts w:ascii="Arial" w:hAnsi="Arial" w:cs="Arial"/>
           <w:color w:val="000000"/>
         </w:rPr>
       </w:pPr>
@@ -11015,7 +11002,6 @@
       <w:pPr>
         <w:spacing w:beforeLines="50" w:before="156"/>
         <w:rPr>
-          <w:rFonts w:hint="eastAsia"/>
           <w:b/>
           <w:bCs/>
           <w:sz w:val="28"/>
@@ -11119,32 +11105,23 @@
         <w:spacing w:line="320" w:lineRule="exact"/>
         <w:ind w:firstLineChars="200" w:firstLine="420"/>
         <w:rPr>
+          <w:rFonts w:ascii="Arial" w:hAnsi="Arial" w:cs="Arial"/>
+          <w:color w:val="000000"/>
+        </w:rPr>
+      </w:pPr>
+      <w:r>
+        <w:rPr>
+          <w:rFonts w:ascii="Arial" w:hAnsi="Arial" w:cs="Arial"/>
+          <w:color w:val="000000"/>
+        </w:rPr>
+        <w:tab/>
+      </w:r>
+      <w:r>
+        <w:rPr>
           <w:rFonts w:ascii="Arial" w:hAnsi="Arial" w:cs="Arial" w:hint="eastAsia"/>
           <w:color w:val="000000"/>
         </w:rPr>
-      </w:pPr>
-      <w:r>
-        <w:rPr>
-          <w:rFonts w:ascii="Arial" w:hAnsi="Arial" w:cs="Arial"/>
-          <w:color w:val="000000"/>
-        </w:rPr>
-        <w:tab/>
-      </w:r>
-      <w:r>
-        <w:rPr>
-          <w:rFonts w:ascii="Arial" w:hAnsi="Arial" w:cs="Arial" w:hint="eastAsia"/>
-          <w:color w:val="000000"/>
-        </w:rPr>
-        <w:t>使用面向对象的思维方法，其实是一个把业务</w:t>
-      </w:r>
-      <w:bookmarkStart w:id="0" w:name="_GoBack"/>
-      <w:bookmarkEnd w:id="0"/>
-      <w:r>
-        <w:rPr>
-          <w:rFonts w:ascii="Arial" w:hAnsi="Arial" w:cs="Arial" w:hint="eastAsia"/>
-          <w:color w:val="000000"/>
-        </w:rPr>
-        <w:t>逻辑从具体的编程技术当中抽象出来的过程，而这个抽象的过程是自上而下的，非常符合人类的思维习惯，也就是先不考虑问题解决的细节，把问题的最主要的方面抽象成为一个简单的框架，集中精力思考如何解决主要矛盾，然后在解决问题的过程中，再把问题的细节分割成一个一个小问题，再专门去解决细节问题。</w:t>
+        <w:t>使用面向对象的思维方法，其实是一个把业务逻辑从具体的编程技术当中抽象出来的过程，而这个抽象的过程是自上而下的，非常符合人类的思维习惯，也就是先不考虑问题解决的细节，把问题的最主要的方面抽象成为一个简单的框架，集中精力思考如何解决主要矛盾，然后在解决问题的过程中，再把问题的细节分割成一个一个小问题，再专门去解决细节问题。</w:t>
       </w:r>
     </w:p>
     <w:sectPr>
@@ -17953,7 +17930,51 @@
     <w:lsdException w:name="Hyperlink" w:uiPriority="99"/>
     <w:lsdException w:name="Strong" w:qFormat="1"/>
     <w:lsdException w:name="Emphasis" w:qFormat="1"/>
+    <w:lsdException w:name="Normal Table" w:semiHidden="1" w:unhideWhenUsed="1"/>
     <w:lsdException w:name="No List" w:uiPriority="99"/>
+    <w:lsdException w:name="Table Simple 1" w:semiHidden="1" w:unhideWhenUsed="1"/>
+    <w:lsdException w:name="Table Simple 2" w:semiHidden="1" w:unhideWhenUsed="1"/>
+    <w:lsdException w:name="Table Simple 3" w:semiHidden="1" w:unhideWhenUsed="1"/>
+    <w:lsdException w:name="Table Classic 1" w:semiHidden="1" w:unhideWhenUsed="1"/>
+    <w:lsdException w:name="Table Classic 2" w:semiHidden="1" w:unhideWhenUsed="1"/>
+    <w:lsdException w:name="Table Classic 3" w:semiHidden="1" w:unhideWhenUsed="1"/>
+    <w:lsdException w:name="Table Classic 4" w:semiHidden="1" w:unhideWhenUsed="1"/>
+    <w:lsdException w:name="Table Colorful 1" w:semiHidden="1" w:unhideWhenUsed="1"/>
+    <w:lsdException w:name="Table Colorful 2" w:semiHidden="1" w:unhideWhenUsed="1"/>
+    <w:lsdException w:name="Table Colorful 3" w:semiHidden="1" w:unhideWhenUsed="1"/>
+    <w:lsdException w:name="Table Columns 1" w:semiHidden="1" w:unhideWhenUsed="1"/>
+    <w:lsdException w:name="Table Columns 2" w:semiHidden="1" w:unhideWhenUsed="1"/>
+    <w:lsdException w:name="Table Columns 3" w:semiHidden="1" w:unhideWhenUsed="1"/>
+    <w:lsdException w:name="Table Columns 4" w:semiHidden="1" w:unhideWhenUsed="1"/>
+    <w:lsdException w:name="Table Columns 5" w:semiHidden="1" w:unhideWhenUsed="1"/>
+    <w:lsdException w:name="Table Grid 1" w:semiHidden="1" w:unhideWhenUsed="1"/>
+    <w:lsdException w:name="Table Grid 2" w:semiHidden="1" w:unhideWhenUsed="1"/>
+    <w:lsdException w:name="Table Grid 3" w:semiHidden="1" w:unhideWhenUsed="1"/>
+    <w:lsdException w:name="Table Grid 4" w:semiHidden="1" w:unhideWhenUsed="1"/>
+    <w:lsdException w:name="Table Grid 5" w:semiHidden="1" w:unhideWhenUsed="1"/>
+    <w:lsdException w:name="Table Grid 6" w:semiHidden="1" w:unhideWhenUsed="1"/>
+    <w:lsdException w:name="Table Grid 7" w:semiHidden="1" w:unhideWhenUsed="1"/>
+    <w:lsdException w:name="Table Grid 8" w:semiHidden="1" w:unhideWhenUsed="1"/>
+    <w:lsdException w:name="Table List 1" w:semiHidden="1" w:unhideWhenUsed="1"/>
+    <w:lsdException w:name="Table List 2" w:semiHidden="1" w:unhideWhenUsed="1"/>
+    <w:lsdException w:name="Table List 3" w:semiHidden="1" w:unhideWhenUsed="1"/>
+    <w:lsdException w:name="Table List 4" w:semiHidden="1" w:unhideWhenUsed="1"/>
+    <w:lsdException w:name="Table List 5" w:semiHidden="1" w:unhideWhenUsed="1"/>
+    <w:lsdException w:name="Table List 6" w:semiHidden="1" w:unhideWhenUsed="1"/>
+    <w:lsdException w:name="Table List 7" w:semiHidden="1" w:unhideWhenUsed="1"/>
+    <w:lsdException w:name="Table List 8" w:semiHidden="1" w:unhideWhenUsed="1"/>
+    <w:lsdException w:name="Table 3D effects 1" w:semiHidden="1" w:unhideWhenUsed="1"/>
+    <w:lsdException w:name="Table 3D effects 2" w:semiHidden="1" w:unhideWhenUsed="1"/>
+    <w:lsdException w:name="Table 3D effects 3" w:semiHidden="1" w:unhideWhenUsed="1"/>
+    <w:lsdException w:name="Table Contemporary" w:semiHidden="1" w:unhideWhenUsed="1"/>
+    <w:lsdException w:name="Table Elegant" w:semiHidden="1" w:unhideWhenUsed="1"/>
+    <w:lsdException w:name="Table Professional" w:semiHidden="1" w:unhideWhenUsed="1"/>
+    <w:lsdException w:name="Table Subtle 1" w:semiHidden="1" w:unhideWhenUsed="1"/>
+    <w:lsdException w:name="Table Subtle 2" w:semiHidden="1" w:unhideWhenUsed="1"/>
+    <w:lsdException w:name="Table Web 1" w:semiHidden="1" w:unhideWhenUsed="1"/>
+    <w:lsdException w:name="Table Web 2" w:semiHidden="1" w:unhideWhenUsed="1"/>
+    <w:lsdException w:name="Table Web 3" w:semiHidden="1" w:unhideWhenUsed="1"/>
+    <w:lsdException w:name="Table Theme" w:semiHidden="1" w:unhideWhenUsed="1"/>
     <w:lsdException w:name="Placeholder Text" w:semiHidden="1" w:uiPriority="99"/>
     <w:lsdException w:name="No Spacing" w:uiPriority="1" w:qFormat="1"/>
     <w:lsdException w:name="Light Shading" w:uiPriority="60"/>
@@ -18191,7 +18212,7 @@
     <w:name w:val="heading 1"/>
     <w:basedOn w:val="a"/>
     <w:next w:val="a"/>
-    <w:link w:val="1Char"/>
+    <w:link w:val="10"/>
     <w:qFormat/>
     <w:rsid w:val="00CB4F79"/>
     <w:pPr>
@@ -18251,11 +18272,15 @@
   </w:style>
   <w:style w:type="character" w:default="1" w:styleId="a0">
     <w:name w:val="Default Paragraph Font"/>
+    <w:uiPriority w:val="1"/>
     <w:semiHidden/>
+    <w:unhideWhenUsed/>
   </w:style>
   <w:style w:type="table" w:default="1" w:styleId="a1">
     <w:name w:val="Normal Table"/>
+    <w:uiPriority w:val="99"/>
     <w:semiHidden/>
+    <w:unhideWhenUsed/>
     <w:tblPr>
       <w:tblInd w:w="0" w:type="dxa"/>
       <w:tblCellMar>
@@ -18270,9 +18295,10 @@
     <w:name w:val="No List"/>
     <w:uiPriority w:val="99"/>
     <w:semiHidden/>
+    <w:unhideWhenUsed/>
   </w:style>
-  <w:style w:type="character" w:customStyle="1" w:styleId="1Char">
-    <w:name w:val="标题 1 Char"/>
+  <w:style w:type="character" w:customStyle="1" w:styleId="10">
+    <w:name w:val="标题 1 字符"/>
     <w:link w:val="1"/>
     <w:rsid w:val="00CB4F79"/>
     <w:rPr>
@@ -18321,7 +18347,7 @@
       <w:szCs w:val="18"/>
     </w:rPr>
   </w:style>
-  <w:style w:type="paragraph" w:styleId="a5">
+  <w:style w:type="paragraph" w:customStyle="1" w:styleId="a5">
     <w:name w:val="列出段落"/>
     <w:basedOn w:val="a"/>
     <w:qFormat/>
@@ -18340,7 +18366,7 @@
   <w:style w:type="paragraph" w:styleId="a6">
     <w:name w:val="Body Text"/>
     <w:basedOn w:val="a"/>
-    <w:link w:val="Char"/>
+    <w:link w:val="a7"/>
     <w:unhideWhenUsed/>
     <w:rsid w:val="00CB4F79"/>
     <w:pPr>
@@ -18351,8 +18377,8 @@
       <w:szCs w:val="22"/>
     </w:rPr>
   </w:style>
-  <w:style w:type="character" w:customStyle="1" w:styleId="Char">
-    <w:name w:val="正文文本 Char"/>
+  <w:style w:type="character" w:customStyle="1" w:styleId="a7">
+    <w:name w:val="正文文本 字符"/>
     <w:link w:val="a6"/>
     <w:rsid w:val="00CB4F79"/>
     <w:rPr>
@@ -18363,7 +18389,7 @@
       <w:lang w:val="en-US" w:eastAsia="zh-CN" w:bidi="ar-SA"/>
     </w:rPr>
   </w:style>
-  <w:style w:type="paragraph" w:styleId="10">
+  <w:style w:type="paragraph" w:customStyle="1" w:styleId="11">
     <w:name w:val="目录 1"/>
     <w:basedOn w:val="a"/>
     <w:next w:val="a"/>
@@ -18383,7 +18409,7 @@
       <w:szCs w:val="18"/>
     </w:rPr>
   </w:style>
-  <w:style w:type="paragraph" w:styleId="20">
+  <w:style w:type="paragraph" w:customStyle="1" w:styleId="20">
     <w:name w:val="目录 2"/>
     <w:basedOn w:val="a"/>
     <w:next w:val="a"/>
@@ -18403,7 +18429,7 @@
       <w:szCs w:val="18"/>
     </w:rPr>
   </w:style>
-  <w:style w:type="character" w:styleId="a7">
+  <w:style w:type="character" w:styleId="a8">
     <w:name w:val="Hyperlink"/>
     <w:uiPriority w:val="99"/>
     <w:rsid w:val="00522FBC"/>
@@ -18412,7 +18438,7 @@
       <w:u w:val="single"/>
     </w:rPr>
   </w:style>
-  <w:style w:type="paragraph" w:styleId="30">
+  <w:style w:type="paragraph" w:customStyle="1" w:styleId="30">
     <w:name w:val="目录 3"/>
     <w:basedOn w:val="a"/>
     <w:next w:val="a"/>
@@ -18433,7 +18459,7 @@
       <w:szCs w:val="18"/>
     </w:rPr>
   </w:style>
-  <w:style w:type="paragraph" w:styleId="a8">
+  <w:style w:type="paragraph" w:styleId="a9">
     <w:name w:val="caption"/>
     <w:basedOn w:val="a"/>
     <w:next w:val="a"/>
@@ -18503,7 +18529,7 @@
       </w:tcPr>
     </w:tblStylePr>
   </w:style>
-  <w:style w:type="table" w:styleId="a9">
+  <w:style w:type="table" w:styleId="aa">
     <w:name w:val="Table Grid"/>
     <w:basedOn w:val="a1"/>
     <w:rsid w:val="008C4C7E"/>
@@ -18522,7 +18548,7 @@
       </w:tblBorders>
     </w:tblPr>
   </w:style>
-  <w:style w:type="paragraph" w:styleId="4">
+  <w:style w:type="paragraph" w:customStyle="1" w:styleId="4">
     <w:name w:val="目录 4"/>
     <w:basedOn w:val="a"/>
     <w:next w:val="a"/>
@@ -18533,7 +18559,7 @@
       <w:ind w:leftChars="600" w:left="1260"/>
     </w:pPr>
   </w:style>
-  <w:style w:type="paragraph" w:styleId="5">
+  <w:style w:type="paragraph" w:customStyle="1" w:styleId="5">
     <w:name w:val="目录 5"/>
     <w:basedOn w:val="a"/>
     <w:next w:val="a"/>
@@ -18544,7 +18570,7 @@
       <w:ind w:leftChars="800" w:left="1680"/>
     </w:pPr>
   </w:style>
-  <w:style w:type="paragraph" w:styleId="6">
+  <w:style w:type="paragraph" w:customStyle="1" w:styleId="6">
     <w:name w:val="目录 6"/>
     <w:basedOn w:val="a"/>
     <w:next w:val="a"/>
@@ -18555,7 +18581,7 @@
       <w:ind w:leftChars="1000" w:left="2100"/>
     </w:pPr>
   </w:style>
-  <w:style w:type="paragraph" w:styleId="7">
+  <w:style w:type="paragraph" w:customStyle="1" w:styleId="7">
     <w:name w:val="目录 7"/>
     <w:basedOn w:val="a"/>
     <w:next w:val="a"/>
@@ -18566,7 +18592,7 @@
       <w:ind w:leftChars="1200" w:left="2520"/>
     </w:pPr>
   </w:style>
-  <w:style w:type="paragraph" w:styleId="8">
+  <w:style w:type="paragraph" w:customStyle="1" w:styleId="8">
     <w:name w:val="目录 8"/>
     <w:basedOn w:val="a"/>
     <w:next w:val="a"/>
@@ -18577,7 +18603,7 @@
       <w:ind w:leftChars="1400" w:left="2940"/>
     </w:pPr>
   </w:style>
-  <w:style w:type="paragraph" w:styleId="9">
+  <w:style w:type="paragraph" w:customStyle="1" w:styleId="9">
     <w:name w:val="目录 9"/>
     <w:basedOn w:val="a"/>
     <w:next w:val="a"/>
@@ -18588,7 +18614,7 @@
       <w:ind w:leftChars="1600" w:left="3360"/>
     </w:pPr>
   </w:style>
-  <w:style w:type="character" w:styleId="aa">
+  <w:style w:type="character" w:styleId="ab">
     <w:name w:val="Placeholder Text"/>
     <w:uiPriority w:val="99"/>
     <w:semiHidden/>
@@ -18597,19 +18623,19 @@
       <w:color w:val="808080"/>
     </w:rPr>
   </w:style>
-  <w:style w:type="paragraph" w:styleId="ab">
+  <w:style w:type="paragraph" w:styleId="ac">
     <w:name w:val="Balloon Text"/>
     <w:basedOn w:val="a"/>
-    <w:link w:val="Char0"/>
+    <w:link w:val="ad"/>
     <w:rsid w:val="00EF756B"/>
     <w:rPr>
       <w:sz w:val="18"/>
       <w:szCs w:val="18"/>
     </w:rPr>
   </w:style>
-  <w:style w:type="character" w:customStyle="1" w:styleId="Char0">
-    <w:name w:val="批注框文本 Char"/>
-    <w:link w:val="ab"/>
+  <w:style w:type="character" w:customStyle="1" w:styleId="ad">
+    <w:name w:val="批注框文本 字符"/>
+    <w:link w:val="ac"/>
     <w:rsid w:val="00EF756B"/>
     <w:rPr>
       <w:kern w:val="2"/>
@@ -18617,7 +18643,7 @@
       <w:szCs w:val="18"/>
     </w:rPr>
   </w:style>
-  <w:style w:type="paragraph" w:styleId="ac">
+  <w:style w:type="paragraph" w:styleId="ae">
     <w:name w:val="Document Map"/>
     <w:basedOn w:val="a"/>
     <w:semiHidden/>

</xml_diff>